<commit_message>
Adding template method diagrams to word file
</commit_message>
<xml_diff>
--- a/A22 Ex01 AssafGorovici 313547358 OriBlanka 208994764/A22 Ex03 Assaf 313547358 Ori 208994764.docx
+++ b/A22 Ex01 AssafGorovici 313547358 OriBlanka 208994764/A22 Ex03 Assaf 313547358 Ori 208994764.docx
@@ -1463,6 +1463,75 @@
       <w:r>
         <w:rPr>
           <w:rFonts w:ascii="David" w:hAnsi="David" w:cs="David"/>
+          <w:noProof/>
+        </w:rPr>
+        <w:drawing>
+          <wp:anchor distT="0" distB="0" distL="114300" distR="114300" simplePos="0" relativeHeight="251660800" behindDoc="1" locked="0" layoutInCell="1" allowOverlap="1" wp14:anchorId="7756AF74" wp14:editId="66A61A8A">
+            <wp:simplePos x="0" y="0"/>
+            <wp:positionH relativeFrom="column">
+              <wp:posOffset>-819150</wp:posOffset>
+            </wp:positionH>
+            <wp:positionV relativeFrom="paragraph">
+              <wp:posOffset>243205</wp:posOffset>
+            </wp:positionV>
+            <wp:extent cx="5612130" cy="2317750"/>
+            <wp:effectExtent l="0" t="0" r="7620" b="6350"/>
+            <wp:wrapTight wrapText="bothSides">
+              <wp:wrapPolygon edited="0">
+                <wp:start x="0" y="0"/>
+                <wp:lineTo x="0" y="21482"/>
+                <wp:lineTo x="21556" y="21482"/>
+                <wp:lineTo x="21556" y="0"/>
+                <wp:lineTo x="0" y="0"/>
+              </wp:wrapPolygon>
+            </wp:wrapTight>
+            <wp:docPr id="9" name="Picture 9" descr="Chart&#10;&#10;Description automatically generated with low confidence"/>
+            <wp:cNvGraphicFramePr>
+              <a:graphicFrameLocks xmlns:a="http://schemas.openxmlformats.org/drawingml/2006/main" noChangeAspect="1"/>
+            </wp:cNvGraphicFramePr>
+            <a:graphic xmlns:a="http://schemas.openxmlformats.org/drawingml/2006/main">
+              <a:graphicData uri="http://schemas.openxmlformats.org/drawingml/2006/picture">
+                <pic:pic xmlns:pic="http://schemas.openxmlformats.org/drawingml/2006/picture">
+                  <pic:nvPicPr>
+                    <pic:cNvPr id="9" name="Picture 9" descr="Chart&#10;&#10;Description automatically generated with low confidence"/>
+                    <pic:cNvPicPr/>
+                  </pic:nvPicPr>
+                  <pic:blipFill>
+                    <a:blip r:embed="rId9" cstate="print">
+                      <a:extLst>
+                        <a:ext uri="{28A0092B-C50C-407E-A947-70E740481C1C}">
+                          <a14:useLocalDpi xmlns:a14="http://schemas.microsoft.com/office/drawing/2010/main" val="0"/>
+                        </a:ext>
+                      </a:extLst>
+                    </a:blip>
+                    <a:stretch>
+                      <a:fillRect/>
+                    </a:stretch>
+                  </pic:blipFill>
+                  <pic:spPr>
+                    <a:xfrm>
+                      <a:off x="0" y="0"/>
+                      <a:ext cx="5612130" cy="2317750"/>
+                    </a:xfrm>
+                    <a:prstGeom prst="rect">
+                      <a:avLst/>
+                    </a:prstGeom>
+                  </pic:spPr>
+                </pic:pic>
+              </a:graphicData>
+            </a:graphic>
+            <wp14:sizeRelH relativeFrom="margin">
+              <wp14:pctWidth>0</wp14:pctWidth>
+            </wp14:sizeRelH>
+            <wp14:sizeRelV relativeFrom="margin">
+              <wp14:pctHeight>0</wp14:pctHeight>
+            </wp14:sizeRelV>
+          </wp:anchor>
+        </w:drawing>
+      </w:r>
+      <w:r>
+        <w:rPr>
+          <w:rFonts w:ascii="David" w:hAnsi="David" w:cs="David"/>
           <w:b/>
           <w:bCs/>
         </w:rPr>
@@ -1475,7 +1544,6 @@
         <w:ind w:right="720"/>
         <w:rPr>
           <w:rFonts w:ascii="David" w:hAnsi="David" w:cs="David"/>
-          <w:rtl/>
         </w:rPr>
       </w:pPr>
     </w:p>
@@ -1494,17 +1562,84 @@
       </w:pPr>
       <w:r>
         <w:rPr>
-          <w:rFonts w:ascii="David" w:hAnsi="David" w:cs="David"/>
+          <w:rFonts w:ascii="David" w:hAnsi="David" w:cs="David" w:hint="cs"/>
           <w:b/>
           <w:bCs/>
-        </w:rPr>
-        <w:t>Class Diagram</w:t>
+          <w:noProof/>
+          <w:rtl/>
+          <w:lang w:val="he-IL"/>
+        </w:rPr>
+        <w:drawing>
+          <wp:anchor distT="0" distB="0" distL="114300" distR="114300" simplePos="0" relativeHeight="251659776" behindDoc="1" locked="0" layoutInCell="1" allowOverlap="1" wp14:anchorId="740B4361" wp14:editId="58CEFE49">
+            <wp:simplePos x="0" y="0"/>
+            <wp:positionH relativeFrom="column">
+              <wp:posOffset>-495300</wp:posOffset>
+            </wp:positionH>
+            <wp:positionV relativeFrom="paragraph">
+              <wp:posOffset>311785</wp:posOffset>
+            </wp:positionV>
+            <wp:extent cx="5274310" cy="1997710"/>
+            <wp:effectExtent l="0" t="0" r="2540" b="2540"/>
+            <wp:wrapTight wrapText="bothSides">
+              <wp:wrapPolygon edited="0">
+                <wp:start x="0" y="0"/>
+                <wp:lineTo x="0" y="21421"/>
+                <wp:lineTo x="21532" y="21421"/>
+                <wp:lineTo x="21532" y="0"/>
+                <wp:lineTo x="0" y="0"/>
+              </wp:wrapPolygon>
+            </wp:wrapTight>
+            <wp:docPr id="8" name="Picture 8" descr="Diagram&#10;&#10;Description automatically generated"/>
+            <wp:cNvGraphicFramePr>
+              <a:graphicFrameLocks xmlns:a="http://schemas.openxmlformats.org/drawingml/2006/main" noChangeAspect="1"/>
+            </wp:cNvGraphicFramePr>
+            <a:graphic xmlns:a="http://schemas.openxmlformats.org/drawingml/2006/main">
+              <a:graphicData uri="http://schemas.openxmlformats.org/drawingml/2006/picture">
+                <pic:pic xmlns:pic="http://schemas.openxmlformats.org/drawingml/2006/picture">
+                  <pic:nvPicPr>
+                    <pic:cNvPr id="8" name="Picture 8" descr="Diagram&#10;&#10;Description automatically generated"/>
+                    <pic:cNvPicPr/>
+                  </pic:nvPicPr>
+                  <pic:blipFill>
+                    <a:blip r:embed="rId10" cstate="print">
+                      <a:extLst>
+                        <a:ext uri="{28A0092B-C50C-407E-A947-70E740481C1C}">
+                          <a14:useLocalDpi xmlns:a14="http://schemas.microsoft.com/office/drawing/2010/main" val="0"/>
+                        </a:ext>
+                      </a:extLst>
+                    </a:blip>
+                    <a:stretch>
+                      <a:fillRect/>
+                    </a:stretch>
+                  </pic:blipFill>
+                  <pic:spPr>
+                    <a:xfrm>
+                      <a:off x="0" y="0"/>
+                      <a:ext cx="5274310" cy="1997710"/>
+                    </a:xfrm>
+                    <a:prstGeom prst="rect">
+                      <a:avLst/>
+                    </a:prstGeom>
+                  </pic:spPr>
+                </pic:pic>
+              </a:graphicData>
+            </a:graphic>
+          </wp:anchor>
+        </w:drawing>
       </w:r>
       <w:r>
         <w:rPr>
           <w:rFonts w:ascii="David" w:hAnsi="David" w:cs="David"/>
           <w:b/>
           <w:bCs/>
+        </w:rPr>
+        <w:t>Class Diagram</w:t>
+      </w:r>
+      <w:r>
+        <w:rPr>
+          <w:rFonts w:ascii="David" w:hAnsi="David" w:cs="David"/>
+          <w:b/>
+          <w:bCs/>
           <w:rtl/>
         </w:rPr>
         <w:tab/>
@@ -1512,8 +1647,90 @@
     </w:p>
     <w:p>
       <w:pPr>
-        <w:spacing w:after="0" w:line="240" w:lineRule="auto"/>
-        <w:ind w:right="720"/>
+        <w:pStyle w:val="ListParagraph"/>
+        <w:rPr>
+          <w:rFonts w:ascii="David" w:hAnsi="David" w:cs="David" w:hint="cs"/>
+          <w:b/>
+          <w:bCs/>
+          <w:rtl/>
+        </w:rPr>
+      </w:pPr>
+    </w:p>
+    <w:p>
+      <w:pPr>
+        <w:spacing w:after="240" w:line="240" w:lineRule="auto"/>
+        <w:ind w:left="720" w:right="720"/>
+        <w:rPr>
+          <w:rFonts w:ascii="David" w:hAnsi="David" w:cs="David"/>
+          <w:b/>
+          <w:bCs/>
+        </w:rPr>
+      </w:pPr>
+    </w:p>
+    <w:p>
+      <w:pPr>
+        <w:spacing w:after="240" w:line="240" w:lineRule="auto"/>
+        <w:ind w:left="720" w:right="720"/>
+        <w:rPr>
+          <w:rFonts w:ascii="David" w:hAnsi="David" w:cs="David"/>
+          <w:b/>
+          <w:bCs/>
+        </w:rPr>
+      </w:pPr>
+    </w:p>
+    <w:p>
+      <w:pPr>
+        <w:spacing w:after="240" w:line="240" w:lineRule="auto"/>
+        <w:ind w:left="720" w:right="720"/>
+        <w:rPr>
+          <w:rFonts w:ascii="David" w:hAnsi="David" w:cs="David"/>
+          <w:b/>
+          <w:bCs/>
+        </w:rPr>
+      </w:pPr>
+    </w:p>
+    <w:p>
+      <w:pPr>
+        <w:spacing w:after="240" w:line="240" w:lineRule="auto"/>
+        <w:ind w:left="720" w:right="720"/>
+        <w:rPr>
+          <w:rFonts w:ascii="David" w:hAnsi="David" w:cs="David"/>
+          <w:b/>
+          <w:bCs/>
+        </w:rPr>
+      </w:pPr>
+    </w:p>
+    <w:p>
+      <w:pPr>
+        <w:spacing w:after="240" w:line="240" w:lineRule="auto"/>
+        <w:ind w:left="720" w:right="720"/>
+        <w:rPr>
+          <w:rFonts w:ascii="David" w:hAnsi="David" w:cs="David"/>
+          <w:b/>
+          <w:bCs/>
+        </w:rPr>
+      </w:pPr>
+    </w:p>
+    <w:p>
+      <w:pPr>
+        <w:spacing w:after="240" w:line="240" w:lineRule="auto"/>
+        <w:ind w:left="720" w:right="720"/>
+        <w:rPr>
+          <w:rFonts w:ascii="David" w:hAnsi="David" w:cs="David"/>
+          <w:b/>
+          <w:bCs/>
+        </w:rPr>
+      </w:pPr>
+    </w:p>
+    <w:p>
+      <w:pPr>
+        <w:spacing w:after="240" w:line="240" w:lineRule="auto"/>
+        <w:ind w:left="720" w:right="720"/>
+        <w:rPr>
+          <w:rFonts w:ascii="David" w:hAnsi="David" w:cs="David"/>
+          <w:b/>
+          <w:bCs/>
+        </w:rPr>
       </w:pPr>
     </w:p>
     <w:p>
@@ -1871,7 +2088,6 @@
           <w:b/>
           <w:bCs/>
         </w:rPr>
-        <w:lastRenderedPageBreak/>
         <w:t>Class Diagram</w:t>
       </w:r>
       <w:r>
@@ -1888,14 +2104,11 @@
       <w:pPr>
         <w:spacing w:after="0" w:line="240" w:lineRule="auto"/>
         <w:ind w:left="720"/>
-        <w:rPr>
-          <w:rtl/>
-        </w:rPr>
       </w:pPr>
     </w:p>
     <w:sectPr>
-      <w:headerReference w:type="default" r:id="rId9"/>
-      <w:footerReference w:type="default" r:id="rId10"/>
+      <w:headerReference w:type="default" r:id="rId11"/>
+      <w:footerReference w:type="default" r:id="rId12"/>
       <w:pgSz w:w="11906" w:h="16838"/>
       <w:pgMar w:top="825" w:right="1800" w:bottom="426" w:left="1800" w:header="142" w:footer="271" w:gutter="0"/>
       <w:cols w:space="708"/>

</xml_diff>

<commit_message>
edit template method sequence diagram
</commit_message>
<xml_diff>
--- a/A22 Ex01 AssafGorovici 313547358 OriBlanka 208994764/A22 Ex03 Assaf 313547358 Ori 208994764.docx
+++ b/A22 Ex01 AssafGorovici 313547358 OriBlanka 208994764/A22 Ex03 Assaf 313547358 Ori 208994764.docx
@@ -1,6 +1,6 @@
 
 <file path=word/document.xml><?xml version="1.0" encoding="utf-8"?>
-<w:document xmlns:wpc="http://schemas.microsoft.com/office/word/2010/wordprocessingCanvas" xmlns:cx="http://schemas.microsoft.com/office/drawing/2014/chartex" xmlns:cx1="http://schemas.microsoft.com/office/drawing/2015/9/8/chartex" xmlns:cx2="http://schemas.microsoft.com/office/drawing/2015/10/21/chartex" xmlns:cx3="http://schemas.microsoft.com/office/drawing/2016/5/9/chartex" xmlns:cx4="http://schemas.microsoft.com/office/drawing/2016/5/10/chartex" xmlns:cx5="http://schemas.microsoft.com/office/drawing/2016/5/11/chartex" xmlns:cx6="http://schemas.microsoft.com/office/drawing/2016/5/12/chartex" xmlns:cx7="http://schemas.microsoft.com/office/drawing/2016/5/13/chartex" xmlns:cx8="http://schemas.microsoft.com/office/drawing/2016/5/14/chartex" xmlns:mc="http://schemas.openxmlformats.org/markup-compatibility/2006" xmlns:aink="http://schemas.microsoft.com/office/drawing/2016/ink" xmlns:am3d="http://schemas.microsoft.com/office/drawing/2017/model3d" xmlns:o="urn:schemas-microsoft-com:office:office" xmlns:r="http://schemas.openxmlformats.org/officeDocument/2006/relationships" xmlns:m="http://schemas.openxmlformats.org/officeDocument/2006/math" xmlns:v="urn:schemas-microsoft-com:vml" xmlns:wp14="http://schemas.microsoft.com/office/word/2010/wordprocessingDrawing" xmlns:wp="http://schemas.openxmlformats.org/drawingml/2006/wordprocessingDrawing" xmlns:w10="urn:schemas-microsoft-com:office:word" xmlns:w="http://schemas.openxmlformats.org/wordprocessingml/2006/main" xmlns:w14="http://schemas.microsoft.com/office/word/2010/wordml" xmlns:w15="http://schemas.microsoft.com/office/word/2012/wordml" xmlns:w16cex="http://schemas.microsoft.com/office/word/2018/wordml/cex" xmlns:w16cid="http://schemas.microsoft.com/office/word/2016/wordml/cid" xmlns:w16="http://schemas.microsoft.com/office/word/2018/wordml" xmlns:w16se="http://schemas.microsoft.com/office/word/2015/wordml/symex" xmlns:wpg="http://schemas.microsoft.com/office/word/2010/wordprocessingGroup" xmlns:wpi="http://schemas.microsoft.com/office/word/2010/wordprocessingInk" xmlns:wne="http://schemas.microsoft.com/office/word/2006/wordml" xmlns:wps="http://schemas.microsoft.com/office/word/2010/wordprocessingShape" mc:Ignorable="w14 w15 w16se w16cid w16 w16cex wp14">
+<w:document xmlns:wpc="http://schemas.microsoft.com/office/word/2010/wordprocessingCanvas" xmlns:cx="http://schemas.microsoft.com/office/drawing/2014/chartex" xmlns:cx1="http://schemas.microsoft.com/office/drawing/2015/9/8/chartex" xmlns:cx2="http://schemas.microsoft.com/office/drawing/2015/10/21/chartex" xmlns:cx3="http://schemas.microsoft.com/office/drawing/2016/5/9/chartex" xmlns:cx4="http://schemas.microsoft.com/office/drawing/2016/5/10/chartex" xmlns:cx5="http://schemas.microsoft.com/office/drawing/2016/5/11/chartex" xmlns:cx6="http://schemas.microsoft.com/office/drawing/2016/5/12/chartex" xmlns:cx7="http://schemas.microsoft.com/office/drawing/2016/5/13/chartex" xmlns:cx8="http://schemas.microsoft.com/office/drawing/2016/5/14/chartex" xmlns:mc="http://schemas.openxmlformats.org/markup-compatibility/2006" xmlns:aink="http://schemas.microsoft.com/office/drawing/2016/ink" xmlns:am3d="http://schemas.microsoft.com/office/drawing/2017/model3d" xmlns:o="urn:schemas-microsoft-com:office:office" xmlns:r="http://schemas.openxmlformats.org/officeDocument/2006/relationships" xmlns:m="http://schemas.openxmlformats.org/officeDocument/2006/math" xmlns:v="urn:schemas-microsoft-com:vml" xmlns:wp14="http://schemas.microsoft.com/office/word/2010/wordprocessingDrawing" xmlns:wp="http://schemas.openxmlformats.org/drawingml/2006/wordprocessingDrawing" xmlns:w10="urn:schemas-microsoft-com:office:word" xmlns:w="http://schemas.openxmlformats.org/wordprocessingml/2006/main" xmlns:w14="http://schemas.microsoft.com/office/word/2010/wordml" xmlns:w15="http://schemas.microsoft.com/office/word/2012/wordml" xmlns:w16cex="http://schemas.microsoft.com/office/word/2018/wordml/cex" xmlns:w16cid="http://schemas.microsoft.com/office/word/2016/wordml/cid" xmlns:w16="http://schemas.microsoft.com/office/word/2018/wordml" xmlns:w16sdtdh="http://schemas.microsoft.com/office/word/2020/wordml/sdtdatahash" xmlns:w16se="http://schemas.microsoft.com/office/word/2015/wordml/symex" xmlns:wpg="http://schemas.microsoft.com/office/word/2010/wordprocessingGroup" xmlns:wpi="http://schemas.microsoft.com/office/word/2010/wordprocessingInk" xmlns:wne="http://schemas.microsoft.com/office/word/2006/wordml" xmlns:wps="http://schemas.microsoft.com/office/word/2010/wordprocessingShape" mc:Ignorable="w14 w15 w16se w16cid w16 w16cex w16sdtdh wp14">
   <w:body>
     <w:p>
       <w:pPr>
@@ -1450,26 +1450,26 @@
           <w:noProof/>
         </w:rPr>
         <w:drawing>
-          <wp:anchor distT="0" distB="0" distL="114300" distR="114300" simplePos="0" relativeHeight="251660800" behindDoc="1" locked="0" layoutInCell="1" allowOverlap="1" wp14:anchorId="7756AF74" wp14:editId="66A61A8A">
+          <wp:anchor distT="0" distB="0" distL="114300" distR="114300" simplePos="0" relativeHeight="251658752" behindDoc="1" locked="0" layoutInCell="1" allowOverlap="1" wp14:anchorId="4044DADB" wp14:editId="7257F7B6">
             <wp:simplePos x="0" y="0"/>
             <wp:positionH relativeFrom="column">
-              <wp:posOffset>-819150</wp:posOffset>
+              <wp:posOffset>-541020</wp:posOffset>
             </wp:positionH>
             <wp:positionV relativeFrom="paragraph">
-              <wp:posOffset>243205</wp:posOffset>
+              <wp:posOffset>235585</wp:posOffset>
             </wp:positionV>
-            <wp:extent cx="5612130" cy="2317750"/>
-            <wp:effectExtent l="0" t="0" r="7620" b="6350"/>
+            <wp:extent cx="5364480" cy="1997075"/>
+            <wp:effectExtent l="0" t="0" r="7620" b="3175"/>
             <wp:wrapTight wrapText="bothSides">
               <wp:wrapPolygon edited="0">
                 <wp:start x="0" y="0"/>
-                <wp:lineTo x="0" y="21482"/>
-                <wp:lineTo x="21556" y="21482"/>
-                <wp:lineTo x="21556" y="0"/>
+                <wp:lineTo x="0" y="21428"/>
+                <wp:lineTo x="21554" y="21428"/>
+                <wp:lineTo x="21554" y="0"/>
                 <wp:lineTo x="0" y="0"/>
               </wp:wrapPolygon>
             </wp:wrapTight>
-            <wp:docPr id="9" name="Picture 9" descr="Chart&#10;&#10;Description automatically generated with low confidence"/>
+            <wp:docPr id="10" name="Picture 10" descr="Chart&#10;&#10;Description automatically generated"/>
             <wp:cNvGraphicFramePr>
               <a:graphicFrameLocks xmlns:a="http://schemas.openxmlformats.org/drawingml/2006/main" noChangeAspect="1"/>
             </wp:cNvGraphicFramePr>
@@ -1477,7 +1477,7 @@
               <a:graphicData uri="http://schemas.openxmlformats.org/drawingml/2006/picture">
                 <pic:pic xmlns:pic="http://schemas.openxmlformats.org/drawingml/2006/picture">
                   <pic:nvPicPr>
-                    <pic:cNvPr id="9" name="Picture 9" descr="Chart&#10;&#10;Description automatically generated with low confidence"/>
+                    <pic:cNvPr id="10" name="Picture 10" descr="Chart&#10;&#10;Description automatically generated"/>
                     <pic:cNvPicPr/>
                   </pic:nvPicPr>
                   <pic:blipFill>
@@ -1495,7 +1495,7 @@
                   <pic:spPr>
                     <a:xfrm>
                       <a:off x="0" y="0"/>
-                      <a:ext cx="5612130" cy="2317750"/>
+                      <a:ext cx="5364480" cy="1997075"/>
                     </a:xfrm>
                     <a:prstGeom prst="rect">
                       <a:avLst/>
@@ -1729,6 +1729,7 @@
           <w:rFonts w:hint="cs"/>
           <w:rtl/>
         </w:rPr>
+        <w:lastRenderedPageBreak/>
         <w:t xml:space="preserve">תבנית מס' 2 </w:t>
       </w:r>
       <w:r>
@@ -1868,6 +1869,7 @@
           <w:rFonts w:ascii="David" w:hAnsi="David" w:cs="David"/>
           <w:b/>
           <w:bCs/>
+          <w:noProof/>
           <w:rtl/>
         </w:rPr>
         <w:drawing>
@@ -1953,6 +1955,7 @@
           <w:rFonts w:ascii="David" w:hAnsi="David" w:cs="David"/>
           <w:b/>
           <w:bCs/>
+          <w:noProof/>
           <w:rtl/>
         </w:rPr>
         <w:drawing>
@@ -2191,7 +2194,7 @@
 </file>
 
 <file path=word/endnotes.xml><?xml version="1.0" encoding="utf-8"?>
-<w:endnotes xmlns:wpc="http://schemas.microsoft.com/office/word/2010/wordprocessingCanvas" xmlns:cx="http://schemas.microsoft.com/office/drawing/2014/chartex" xmlns:cx1="http://schemas.microsoft.com/office/drawing/2015/9/8/chartex" xmlns:cx2="http://schemas.microsoft.com/office/drawing/2015/10/21/chartex" xmlns:cx3="http://schemas.microsoft.com/office/drawing/2016/5/9/chartex" xmlns:cx4="http://schemas.microsoft.com/office/drawing/2016/5/10/chartex" xmlns:cx5="http://schemas.microsoft.com/office/drawing/2016/5/11/chartex" xmlns:cx6="http://schemas.microsoft.com/office/drawing/2016/5/12/chartex" xmlns:cx7="http://schemas.microsoft.com/office/drawing/2016/5/13/chartex" xmlns:cx8="http://schemas.microsoft.com/office/drawing/2016/5/14/chartex" xmlns:mc="http://schemas.openxmlformats.org/markup-compatibility/2006" xmlns:aink="http://schemas.microsoft.com/office/drawing/2016/ink" xmlns:am3d="http://schemas.microsoft.com/office/drawing/2017/model3d" xmlns:o="urn:schemas-microsoft-com:office:office" xmlns:r="http://schemas.openxmlformats.org/officeDocument/2006/relationships" xmlns:m="http://schemas.openxmlformats.org/officeDocument/2006/math" xmlns:v="urn:schemas-microsoft-com:vml" xmlns:wp14="http://schemas.microsoft.com/office/word/2010/wordprocessingDrawing" xmlns:wp="http://schemas.openxmlformats.org/drawingml/2006/wordprocessingDrawing" xmlns:w10="urn:schemas-microsoft-com:office:word" xmlns:w="http://schemas.openxmlformats.org/wordprocessingml/2006/main" xmlns:w14="http://schemas.microsoft.com/office/word/2010/wordml" xmlns:w15="http://schemas.microsoft.com/office/word/2012/wordml" xmlns:w16cex="http://schemas.microsoft.com/office/word/2018/wordml/cex" xmlns:w16cid="http://schemas.microsoft.com/office/word/2016/wordml/cid" xmlns:w16="http://schemas.microsoft.com/office/word/2018/wordml" xmlns:w16se="http://schemas.microsoft.com/office/word/2015/wordml/symex" xmlns:wpg="http://schemas.microsoft.com/office/word/2010/wordprocessingGroup" xmlns:wpi="http://schemas.microsoft.com/office/word/2010/wordprocessingInk" xmlns:wne="http://schemas.microsoft.com/office/word/2006/wordml" xmlns:wps="http://schemas.microsoft.com/office/word/2010/wordprocessingShape" mc:Ignorable="w14 w15 w16se w16cid w16 w16cex wp14">
+<w:endnotes xmlns:wpc="http://schemas.microsoft.com/office/word/2010/wordprocessingCanvas" xmlns:cx="http://schemas.microsoft.com/office/drawing/2014/chartex" xmlns:cx1="http://schemas.microsoft.com/office/drawing/2015/9/8/chartex" xmlns:cx2="http://schemas.microsoft.com/office/drawing/2015/10/21/chartex" xmlns:cx3="http://schemas.microsoft.com/office/drawing/2016/5/9/chartex" xmlns:cx4="http://schemas.microsoft.com/office/drawing/2016/5/10/chartex" xmlns:cx5="http://schemas.microsoft.com/office/drawing/2016/5/11/chartex" xmlns:cx6="http://schemas.microsoft.com/office/drawing/2016/5/12/chartex" xmlns:cx7="http://schemas.microsoft.com/office/drawing/2016/5/13/chartex" xmlns:cx8="http://schemas.microsoft.com/office/drawing/2016/5/14/chartex" xmlns:mc="http://schemas.openxmlformats.org/markup-compatibility/2006" xmlns:aink="http://schemas.microsoft.com/office/drawing/2016/ink" xmlns:am3d="http://schemas.microsoft.com/office/drawing/2017/model3d" xmlns:o="urn:schemas-microsoft-com:office:office" xmlns:r="http://schemas.openxmlformats.org/officeDocument/2006/relationships" xmlns:m="http://schemas.openxmlformats.org/officeDocument/2006/math" xmlns:v="urn:schemas-microsoft-com:vml" xmlns:wp14="http://schemas.microsoft.com/office/word/2010/wordprocessingDrawing" xmlns:wp="http://schemas.openxmlformats.org/drawingml/2006/wordprocessingDrawing" xmlns:w10="urn:schemas-microsoft-com:office:word" xmlns:w="http://schemas.openxmlformats.org/wordprocessingml/2006/main" xmlns:w14="http://schemas.microsoft.com/office/word/2010/wordml" xmlns:w15="http://schemas.microsoft.com/office/word/2012/wordml" xmlns:w16cex="http://schemas.microsoft.com/office/word/2018/wordml/cex" xmlns:w16cid="http://schemas.microsoft.com/office/word/2016/wordml/cid" xmlns:w16="http://schemas.microsoft.com/office/word/2018/wordml" xmlns:w16sdtdh="http://schemas.microsoft.com/office/word/2020/wordml/sdtdatahash" xmlns:w16se="http://schemas.microsoft.com/office/word/2015/wordml/symex" xmlns:wpg="http://schemas.microsoft.com/office/word/2010/wordprocessingGroup" xmlns:wpi="http://schemas.microsoft.com/office/word/2010/wordprocessingInk" xmlns:wne="http://schemas.microsoft.com/office/word/2006/wordml" xmlns:wps="http://schemas.microsoft.com/office/word/2010/wordprocessingShape" mc:Ignorable="w14 w15 w16se w16cid w16 w16cex w16sdtdh wp14">
   <w:endnote w:type="separator" w:id="-1">
     <w:p>
       <w:pPr>
@@ -2216,7 +2219,7 @@
 </file>
 
 <file path=word/footer1.xml><?xml version="1.0" encoding="utf-8"?>
-<w:ftr xmlns:wpc="http://schemas.microsoft.com/office/word/2010/wordprocessingCanvas" xmlns:cx="http://schemas.microsoft.com/office/drawing/2014/chartex" xmlns:cx1="http://schemas.microsoft.com/office/drawing/2015/9/8/chartex" xmlns:cx2="http://schemas.microsoft.com/office/drawing/2015/10/21/chartex" xmlns:cx3="http://schemas.microsoft.com/office/drawing/2016/5/9/chartex" xmlns:cx4="http://schemas.microsoft.com/office/drawing/2016/5/10/chartex" xmlns:cx5="http://schemas.microsoft.com/office/drawing/2016/5/11/chartex" xmlns:cx6="http://schemas.microsoft.com/office/drawing/2016/5/12/chartex" xmlns:cx7="http://schemas.microsoft.com/office/drawing/2016/5/13/chartex" xmlns:cx8="http://schemas.microsoft.com/office/drawing/2016/5/14/chartex" xmlns:mc="http://schemas.openxmlformats.org/markup-compatibility/2006" xmlns:aink="http://schemas.microsoft.com/office/drawing/2016/ink" xmlns:am3d="http://schemas.microsoft.com/office/drawing/2017/model3d" xmlns:o="urn:schemas-microsoft-com:office:office" xmlns:r="http://schemas.openxmlformats.org/officeDocument/2006/relationships" xmlns:m="http://schemas.openxmlformats.org/officeDocument/2006/math" xmlns:v="urn:schemas-microsoft-com:vml" xmlns:wp14="http://schemas.microsoft.com/office/word/2010/wordprocessingDrawing" xmlns:wp="http://schemas.openxmlformats.org/drawingml/2006/wordprocessingDrawing" xmlns:w10="urn:schemas-microsoft-com:office:word" xmlns:w="http://schemas.openxmlformats.org/wordprocessingml/2006/main" xmlns:w14="http://schemas.microsoft.com/office/word/2010/wordml" xmlns:w15="http://schemas.microsoft.com/office/word/2012/wordml" xmlns:w16cex="http://schemas.microsoft.com/office/word/2018/wordml/cex" xmlns:w16cid="http://schemas.microsoft.com/office/word/2016/wordml/cid" xmlns:w16="http://schemas.microsoft.com/office/word/2018/wordml" xmlns:w16se="http://schemas.microsoft.com/office/word/2015/wordml/symex" xmlns:wpg="http://schemas.microsoft.com/office/word/2010/wordprocessingGroup" xmlns:wpi="http://schemas.microsoft.com/office/word/2010/wordprocessingInk" xmlns:wne="http://schemas.microsoft.com/office/word/2006/wordml" xmlns:wps="http://schemas.microsoft.com/office/word/2010/wordprocessingShape" mc:Ignorable="w14 w15 w16se w16cid w16 w16cex wp14">
+<w:ftr xmlns:wpc="http://schemas.microsoft.com/office/word/2010/wordprocessingCanvas" xmlns:cx="http://schemas.microsoft.com/office/drawing/2014/chartex" xmlns:cx1="http://schemas.microsoft.com/office/drawing/2015/9/8/chartex" xmlns:cx2="http://schemas.microsoft.com/office/drawing/2015/10/21/chartex" xmlns:cx3="http://schemas.microsoft.com/office/drawing/2016/5/9/chartex" xmlns:cx4="http://schemas.microsoft.com/office/drawing/2016/5/10/chartex" xmlns:cx5="http://schemas.microsoft.com/office/drawing/2016/5/11/chartex" xmlns:cx6="http://schemas.microsoft.com/office/drawing/2016/5/12/chartex" xmlns:cx7="http://schemas.microsoft.com/office/drawing/2016/5/13/chartex" xmlns:cx8="http://schemas.microsoft.com/office/drawing/2016/5/14/chartex" xmlns:mc="http://schemas.openxmlformats.org/markup-compatibility/2006" xmlns:aink="http://schemas.microsoft.com/office/drawing/2016/ink" xmlns:am3d="http://schemas.microsoft.com/office/drawing/2017/model3d" xmlns:o="urn:schemas-microsoft-com:office:office" xmlns:r="http://schemas.openxmlformats.org/officeDocument/2006/relationships" xmlns:m="http://schemas.openxmlformats.org/officeDocument/2006/math" xmlns:v="urn:schemas-microsoft-com:vml" xmlns:wp14="http://schemas.microsoft.com/office/word/2010/wordprocessingDrawing" xmlns:wp="http://schemas.openxmlformats.org/drawingml/2006/wordprocessingDrawing" xmlns:w10="urn:schemas-microsoft-com:office:word" xmlns:w="http://schemas.openxmlformats.org/wordprocessingml/2006/main" xmlns:w14="http://schemas.microsoft.com/office/word/2010/wordml" xmlns:w15="http://schemas.microsoft.com/office/word/2012/wordml" xmlns:w16cex="http://schemas.microsoft.com/office/word/2018/wordml/cex" xmlns:w16cid="http://schemas.microsoft.com/office/word/2016/wordml/cid" xmlns:w16="http://schemas.microsoft.com/office/word/2018/wordml" xmlns:w16sdtdh="http://schemas.microsoft.com/office/word/2020/wordml/sdtdatahash" xmlns:w16se="http://schemas.microsoft.com/office/word/2015/wordml/symex" xmlns:wpg="http://schemas.microsoft.com/office/word/2010/wordprocessingGroup" xmlns:wpi="http://schemas.microsoft.com/office/word/2010/wordprocessingInk" xmlns:wne="http://schemas.microsoft.com/office/word/2006/wordml" xmlns:wps="http://schemas.microsoft.com/office/word/2010/wordprocessingShape" mc:Ignorable="w14 w15 w16se w16cid w16 w16cex w16sdtdh wp14">
   <w:sdt>
     <w:sdtPr>
       <w:rPr>
@@ -2450,7 +2453,7 @@
             </mc:Choice>
             <mc:Fallback>
               <w:pict>
-                <v:group w14:anchorId="28685929" id="Group 2" o:spid="_x0000_s1026" style="position:absolute;left:0;text-align:left;margin-left:0;margin-top:0;width:593.55pt;height:15pt;z-index:251770880;mso-width-percent:1000;mso-position-horizontal:center;mso-position-horizontal-relative:page;mso-position-vertical:center;mso-position-vertical-relative:bottom-margin-area;mso-width-percent:1000" coordorigin="-8,14978" coordsize="12255,300" o:gfxdata="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">
+                <v:group w14:anchorId="28685929" id="Group 2" o:spid="_x0000_s1026" style="position:absolute;left:0;text-align:left;margin-left:0;margin-top:0;width:593.55pt;height:15pt;z-index:251770880;mso-width-percent:1000;mso-position-horizontal:center;mso-position-horizontal-relative:page;mso-position-vertical:center;mso-position-vertical-relative:bottom-margin-area;mso-width-percent:1000" coordorigin="-8,14978" coordsize="12255,300" o:gfxdata="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">
                   <v:shapetype id="_x0000_t202" coordsize="21600,21600" o:spt="202" path="m,l,21600r21600,l21600,xe">
                     <v:stroke joinstyle="miter"/>
                     <v:path gradientshapeok="t" o:connecttype="rect"/>
@@ -2522,7 +2525,7 @@
 </file>
 
 <file path=word/footnotes.xml><?xml version="1.0" encoding="utf-8"?>
-<w:footnotes xmlns:wpc="http://schemas.microsoft.com/office/word/2010/wordprocessingCanvas" xmlns:cx="http://schemas.microsoft.com/office/drawing/2014/chartex" xmlns:cx1="http://schemas.microsoft.com/office/drawing/2015/9/8/chartex" xmlns:cx2="http://schemas.microsoft.com/office/drawing/2015/10/21/chartex" xmlns:cx3="http://schemas.microsoft.com/office/drawing/2016/5/9/chartex" xmlns:cx4="http://schemas.microsoft.com/office/drawing/2016/5/10/chartex" xmlns:cx5="http://schemas.microsoft.com/office/drawing/2016/5/11/chartex" xmlns:cx6="http://schemas.microsoft.com/office/drawing/2016/5/12/chartex" xmlns:cx7="http://schemas.microsoft.com/office/drawing/2016/5/13/chartex" xmlns:cx8="http://schemas.microsoft.com/office/drawing/2016/5/14/chartex" xmlns:mc="http://schemas.openxmlformats.org/markup-compatibility/2006" xmlns:aink="http://schemas.microsoft.com/office/drawing/2016/ink" xmlns:am3d="http://schemas.microsoft.com/office/drawing/2017/model3d" xmlns:o="urn:schemas-microsoft-com:office:office" xmlns:r="http://schemas.openxmlformats.org/officeDocument/2006/relationships" xmlns:m="http://schemas.openxmlformats.org/officeDocument/2006/math" xmlns:v="urn:schemas-microsoft-com:vml" xmlns:wp14="http://schemas.microsoft.com/office/word/2010/wordprocessingDrawing" xmlns:wp="http://schemas.openxmlformats.org/drawingml/2006/wordprocessingDrawing" xmlns:w10="urn:schemas-microsoft-com:office:word" xmlns:w="http://schemas.openxmlformats.org/wordprocessingml/2006/main" xmlns:w14="http://schemas.microsoft.com/office/word/2010/wordml" xmlns:w15="http://schemas.microsoft.com/office/word/2012/wordml" xmlns:w16cex="http://schemas.microsoft.com/office/word/2018/wordml/cex" xmlns:w16cid="http://schemas.microsoft.com/office/word/2016/wordml/cid" xmlns:w16="http://schemas.microsoft.com/office/word/2018/wordml" xmlns:w16se="http://schemas.microsoft.com/office/word/2015/wordml/symex" xmlns:wpg="http://schemas.microsoft.com/office/word/2010/wordprocessingGroup" xmlns:wpi="http://schemas.microsoft.com/office/word/2010/wordprocessingInk" xmlns:wne="http://schemas.microsoft.com/office/word/2006/wordml" xmlns:wps="http://schemas.microsoft.com/office/word/2010/wordprocessingShape" mc:Ignorable="w14 w15 w16se w16cid w16 w16cex wp14">
+<w:footnotes xmlns:wpc="http://schemas.microsoft.com/office/word/2010/wordprocessingCanvas" xmlns:cx="http://schemas.microsoft.com/office/drawing/2014/chartex" xmlns:cx1="http://schemas.microsoft.com/office/drawing/2015/9/8/chartex" xmlns:cx2="http://schemas.microsoft.com/office/drawing/2015/10/21/chartex" xmlns:cx3="http://schemas.microsoft.com/office/drawing/2016/5/9/chartex" xmlns:cx4="http://schemas.microsoft.com/office/drawing/2016/5/10/chartex" xmlns:cx5="http://schemas.microsoft.com/office/drawing/2016/5/11/chartex" xmlns:cx6="http://schemas.microsoft.com/office/drawing/2016/5/12/chartex" xmlns:cx7="http://schemas.microsoft.com/office/drawing/2016/5/13/chartex" xmlns:cx8="http://schemas.microsoft.com/office/drawing/2016/5/14/chartex" xmlns:mc="http://schemas.openxmlformats.org/markup-compatibility/2006" xmlns:aink="http://schemas.microsoft.com/office/drawing/2016/ink" xmlns:am3d="http://schemas.microsoft.com/office/drawing/2017/model3d" xmlns:o="urn:schemas-microsoft-com:office:office" xmlns:r="http://schemas.openxmlformats.org/officeDocument/2006/relationships" xmlns:m="http://schemas.openxmlformats.org/officeDocument/2006/math" xmlns:v="urn:schemas-microsoft-com:vml" xmlns:wp14="http://schemas.microsoft.com/office/word/2010/wordprocessingDrawing" xmlns:wp="http://schemas.openxmlformats.org/drawingml/2006/wordprocessingDrawing" xmlns:w10="urn:schemas-microsoft-com:office:word" xmlns:w="http://schemas.openxmlformats.org/wordprocessingml/2006/main" xmlns:w14="http://schemas.microsoft.com/office/word/2010/wordml" xmlns:w15="http://schemas.microsoft.com/office/word/2012/wordml" xmlns:w16cex="http://schemas.microsoft.com/office/word/2018/wordml/cex" xmlns:w16cid="http://schemas.microsoft.com/office/word/2016/wordml/cid" xmlns:w16="http://schemas.microsoft.com/office/word/2018/wordml" xmlns:w16sdtdh="http://schemas.microsoft.com/office/word/2020/wordml/sdtdatahash" xmlns:w16se="http://schemas.microsoft.com/office/word/2015/wordml/symex" xmlns:wpg="http://schemas.microsoft.com/office/word/2010/wordprocessingGroup" xmlns:wpi="http://schemas.microsoft.com/office/word/2010/wordprocessingInk" xmlns:wne="http://schemas.microsoft.com/office/word/2006/wordml" xmlns:wps="http://schemas.microsoft.com/office/word/2010/wordprocessingShape" mc:Ignorable="w14 w15 w16se w16cid w16 w16cex w16sdtdh wp14">
   <w:footnote w:type="separator" w:id="-1">
     <w:p>
       <w:pPr>
@@ -2547,7 +2550,7 @@
 </file>
 
 <file path=word/header1.xml><?xml version="1.0" encoding="utf-8"?>
-<w:hdr xmlns:wpc="http://schemas.microsoft.com/office/word/2010/wordprocessingCanvas" xmlns:cx="http://schemas.microsoft.com/office/drawing/2014/chartex" xmlns:cx1="http://schemas.microsoft.com/office/drawing/2015/9/8/chartex" xmlns:cx2="http://schemas.microsoft.com/office/drawing/2015/10/21/chartex" xmlns:cx3="http://schemas.microsoft.com/office/drawing/2016/5/9/chartex" xmlns:cx4="http://schemas.microsoft.com/office/drawing/2016/5/10/chartex" xmlns:cx5="http://schemas.microsoft.com/office/drawing/2016/5/11/chartex" xmlns:cx6="http://schemas.microsoft.com/office/drawing/2016/5/12/chartex" xmlns:cx7="http://schemas.microsoft.com/office/drawing/2016/5/13/chartex" xmlns:cx8="http://schemas.microsoft.com/office/drawing/2016/5/14/chartex" xmlns:mc="http://schemas.openxmlformats.org/markup-compatibility/2006" xmlns:aink="http://schemas.microsoft.com/office/drawing/2016/ink" xmlns:am3d="http://schemas.microsoft.com/office/drawing/2017/model3d" xmlns:o="urn:schemas-microsoft-com:office:office" xmlns:r="http://schemas.openxmlformats.org/officeDocument/2006/relationships" xmlns:m="http://schemas.openxmlformats.org/officeDocument/2006/math" xmlns:v="urn:schemas-microsoft-com:vml" xmlns:wp14="http://schemas.microsoft.com/office/word/2010/wordprocessingDrawing" xmlns:wp="http://schemas.openxmlformats.org/drawingml/2006/wordprocessingDrawing" xmlns:w10="urn:schemas-microsoft-com:office:word" xmlns:w="http://schemas.openxmlformats.org/wordprocessingml/2006/main" xmlns:w14="http://schemas.microsoft.com/office/word/2010/wordml" xmlns:w15="http://schemas.microsoft.com/office/word/2012/wordml" xmlns:w16cex="http://schemas.microsoft.com/office/word/2018/wordml/cex" xmlns:w16cid="http://schemas.microsoft.com/office/word/2016/wordml/cid" xmlns:w16="http://schemas.microsoft.com/office/word/2018/wordml" xmlns:w16se="http://schemas.microsoft.com/office/word/2015/wordml/symex" xmlns:wpg="http://schemas.microsoft.com/office/word/2010/wordprocessingGroup" xmlns:wpi="http://schemas.microsoft.com/office/word/2010/wordprocessingInk" xmlns:wne="http://schemas.microsoft.com/office/word/2006/wordml" xmlns:wps="http://schemas.microsoft.com/office/word/2010/wordprocessingShape" mc:Ignorable="w14 w15 w16se w16cid w16 w16cex wp14">
+<w:hdr xmlns:wpc="http://schemas.microsoft.com/office/word/2010/wordprocessingCanvas" xmlns:cx="http://schemas.microsoft.com/office/drawing/2014/chartex" xmlns:cx1="http://schemas.microsoft.com/office/drawing/2015/9/8/chartex" xmlns:cx2="http://schemas.microsoft.com/office/drawing/2015/10/21/chartex" xmlns:cx3="http://schemas.microsoft.com/office/drawing/2016/5/9/chartex" xmlns:cx4="http://schemas.microsoft.com/office/drawing/2016/5/10/chartex" xmlns:cx5="http://schemas.microsoft.com/office/drawing/2016/5/11/chartex" xmlns:cx6="http://schemas.microsoft.com/office/drawing/2016/5/12/chartex" xmlns:cx7="http://schemas.microsoft.com/office/drawing/2016/5/13/chartex" xmlns:cx8="http://schemas.microsoft.com/office/drawing/2016/5/14/chartex" xmlns:mc="http://schemas.openxmlformats.org/markup-compatibility/2006" xmlns:aink="http://schemas.microsoft.com/office/drawing/2016/ink" xmlns:am3d="http://schemas.microsoft.com/office/drawing/2017/model3d" xmlns:o="urn:schemas-microsoft-com:office:office" xmlns:r="http://schemas.openxmlformats.org/officeDocument/2006/relationships" xmlns:m="http://schemas.openxmlformats.org/officeDocument/2006/math" xmlns:v="urn:schemas-microsoft-com:vml" xmlns:wp14="http://schemas.microsoft.com/office/word/2010/wordprocessingDrawing" xmlns:wp="http://schemas.openxmlformats.org/drawingml/2006/wordprocessingDrawing" xmlns:w10="urn:schemas-microsoft-com:office:word" xmlns:w="http://schemas.openxmlformats.org/wordprocessingml/2006/main" xmlns:w14="http://schemas.microsoft.com/office/word/2010/wordml" xmlns:w15="http://schemas.microsoft.com/office/word/2012/wordml" xmlns:w16cex="http://schemas.microsoft.com/office/word/2018/wordml/cex" xmlns:w16cid="http://schemas.microsoft.com/office/word/2016/wordml/cid" xmlns:w16="http://schemas.microsoft.com/office/word/2018/wordml" xmlns:w16sdtdh="http://schemas.microsoft.com/office/word/2020/wordml/sdtdatahash" xmlns:w16se="http://schemas.microsoft.com/office/word/2015/wordml/symex" xmlns:wpg="http://schemas.microsoft.com/office/word/2010/wordprocessingGroup" xmlns:wpi="http://schemas.microsoft.com/office/word/2010/wordprocessingInk" xmlns:wne="http://schemas.microsoft.com/office/word/2006/wordml" xmlns:wps="http://schemas.microsoft.com/office/word/2010/wordprocessingShape" mc:Ignorable="w14 w15 w16se w16cid w16 w16cex w16sdtdh wp14">
   <w:p>
     <w:pPr>
       <w:pStyle w:val="Header"/>
@@ -2840,7 +2843,7 @@
 </file>
 
 <file path=word/numbering.xml><?xml version="1.0" encoding="utf-8"?>
-<w:numbering xmlns:wpc="http://schemas.microsoft.com/office/word/2010/wordprocessingCanvas" xmlns:cx="http://schemas.microsoft.com/office/drawing/2014/chartex" xmlns:cx1="http://schemas.microsoft.com/office/drawing/2015/9/8/chartex" xmlns:cx2="http://schemas.microsoft.com/office/drawing/2015/10/21/chartex" xmlns:cx3="http://schemas.microsoft.com/office/drawing/2016/5/9/chartex" xmlns:cx4="http://schemas.microsoft.com/office/drawing/2016/5/10/chartex" xmlns:cx5="http://schemas.microsoft.com/office/drawing/2016/5/11/chartex" xmlns:cx6="http://schemas.microsoft.com/office/drawing/2016/5/12/chartex" xmlns:cx7="http://schemas.microsoft.com/office/drawing/2016/5/13/chartex" xmlns:cx8="http://schemas.microsoft.com/office/drawing/2016/5/14/chartex" xmlns:mc="http://schemas.openxmlformats.org/markup-compatibility/2006" xmlns:aink="http://schemas.microsoft.com/office/drawing/2016/ink" xmlns:am3d="http://schemas.microsoft.com/office/drawing/2017/model3d" xmlns:o="urn:schemas-microsoft-com:office:office" xmlns:r="http://schemas.openxmlformats.org/officeDocument/2006/relationships" xmlns:m="http://schemas.openxmlformats.org/officeDocument/2006/math" xmlns:v="urn:schemas-microsoft-com:vml" xmlns:wp14="http://schemas.microsoft.com/office/word/2010/wordprocessingDrawing" xmlns:wp="http://schemas.openxmlformats.org/drawingml/2006/wordprocessingDrawing" xmlns:w10="urn:schemas-microsoft-com:office:word" xmlns:w="http://schemas.openxmlformats.org/wordprocessingml/2006/main" xmlns:w14="http://schemas.microsoft.com/office/word/2010/wordml" xmlns:w15="http://schemas.microsoft.com/office/word/2012/wordml" xmlns:w16cex="http://schemas.microsoft.com/office/word/2018/wordml/cex" xmlns:w16cid="http://schemas.microsoft.com/office/word/2016/wordml/cid" xmlns:w16="http://schemas.microsoft.com/office/word/2018/wordml" xmlns:w16se="http://schemas.microsoft.com/office/word/2015/wordml/symex" xmlns:wpg="http://schemas.microsoft.com/office/word/2010/wordprocessingGroup" xmlns:wpi="http://schemas.microsoft.com/office/word/2010/wordprocessingInk" xmlns:wne="http://schemas.microsoft.com/office/word/2006/wordml" xmlns:wps="http://schemas.microsoft.com/office/word/2010/wordprocessingShape" mc:Ignorable="w14 w15 w16se w16cid w16 w16cex wp14">
+<w:numbering xmlns:wpc="http://schemas.microsoft.com/office/word/2010/wordprocessingCanvas" xmlns:cx="http://schemas.microsoft.com/office/drawing/2014/chartex" xmlns:cx1="http://schemas.microsoft.com/office/drawing/2015/9/8/chartex" xmlns:cx2="http://schemas.microsoft.com/office/drawing/2015/10/21/chartex" xmlns:cx3="http://schemas.microsoft.com/office/drawing/2016/5/9/chartex" xmlns:cx4="http://schemas.microsoft.com/office/drawing/2016/5/10/chartex" xmlns:cx5="http://schemas.microsoft.com/office/drawing/2016/5/11/chartex" xmlns:cx6="http://schemas.microsoft.com/office/drawing/2016/5/12/chartex" xmlns:cx7="http://schemas.microsoft.com/office/drawing/2016/5/13/chartex" xmlns:cx8="http://schemas.microsoft.com/office/drawing/2016/5/14/chartex" xmlns:mc="http://schemas.openxmlformats.org/markup-compatibility/2006" xmlns:aink="http://schemas.microsoft.com/office/drawing/2016/ink" xmlns:am3d="http://schemas.microsoft.com/office/drawing/2017/model3d" xmlns:o="urn:schemas-microsoft-com:office:office" xmlns:r="http://schemas.openxmlformats.org/officeDocument/2006/relationships" xmlns:m="http://schemas.openxmlformats.org/officeDocument/2006/math" xmlns:v="urn:schemas-microsoft-com:vml" xmlns:wp14="http://schemas.microsoft.com/office/word/2010/wordprocessingDrawing" xmlns:wp="http://schemas.openxmlformats.org/drawingml/2006/wordprocessingDrawing" xmlns:w10="urn:schemas-microsoft-com:office:word" xmlns:w="http://schemas.openxmlformats.org/wordprocessingml/2006/main" xmlns:w14="http://schemas.microsoft.com/office/word/2010/wordml" xmlns:w15="http://schemas.microsoft.com/office/word/2012/wordml" xmlns:w16cex="http://schemas.microsoft.com/office/word/2018/wordml/cex" xmlns:w16cid="http://schemas.microsoft.com/office/word/2016/wordml/cid" xmlns:w16="http://schemas.microsoft.com/office/word/2018/wordml" xmlns:w16sdtdh="http://schemas.microsoft.com/office/word/2020/wordml/sdtdatahash" xmlns:w16se="http://schemas.microsoft.com/office/word/2015/wordml/symex" xmlns:wpg="http://schemas.microsoft.com/office/word/2010/wordprocessingGroup" xmlns:wpi="http://schemas.microsoft.com/office/word/2010/wordprocessingInk" xmlns:wne="http://schemas.microsoft.com/office/word/2006/wordml" xmlns:wps="http://schemas.microsoft.com/office/word/2010/wordprocessingShape" mc:Ignorable="w14 w15 w16se w16cid w16 w16cex w16sdtdh wp14">
   <w:abstractNum w:abstractNumId="0" w15:restartNumberingAfterBreak="0">
     <w:nsid w:val="071E4B1C"/>
     <w:multiLevelType w:val="hybridMultilevel"/>
@@ -4024,7 +4027,7 @@
 </file>
 
 <file path=word/styles.xml><?xml version="1.0" encoding="utf-8"?>
-<w:styles xmlns:mc="http://schemas.openxmlformats.org/markup-compatibility/2006" xmlns:r="http://schemas.openxmlformats.org/officeDocument/2006/relationships" xmlns:w="http://schemas.openxmlformats.org/wordprocessingml/2006/main" xmlns:w14="http://schemas.microsoft.com/office/word/2010/wordml" xmlns:w15="http://schemas.microsoft.com/office/word/2012/wordml" xmlns:w16cex="http://schemas.microsoft.com/office/word/2018/wordml/cex" xmlns:w16cid="http://schemas.microsoft.com/office/word/2016/wordml/cid" xmlns:w16="http://schemas.microsoft.com/office/word/2018/wordml" xmlns:w16se="http://schemas.microsoft.com/office/word/2015/wordml/symex" mc:Ignorable="w14 w15 w16se w16cid w16 w16cex">
+<w:styles xmlns:mc="http://schemas.openxmlformats.org/markup-compatibility/2006" xmlns:r="http://schemas.openxmlformats.org/officeDocument/2006/relationships" xmlns:w="http://schemas.openxmlformats.org/wordprocessingml/2006/main" xmlns:w14="http://schemas.microsoft.com/office/word/2010/wordml" xmlns:w15="http://schemas.microsoft.com/office/word/2012/wordml" xmlns:w16cex="http://schemas.microsoft.com/office/word/2018/wordml/cex" xmlns:w16cid="http://schemas.microsoft.com/office/word/2016/wordml/cid" xmlns:w16="http://schemas.microsoft.com/office/word/2018/wordml" xmlns:w16sdtdh="http://schemas.microsoft.com/office/word/2020/wordml/sdtdatahash" xmlns:w16se="http://schemas.microsoft.com/office/word/2015/wordml/symex" mc:Ignorable="w14 w15 w16se w16cid w16 w16cex w16sdtdh">
   <w:docDefaults>
     <w:rPrDefault>
       <w:rPr>

</xml_diff>

<commit_message>
Adding Observer sequence diagram
</commit_message>
<xml_diff>
--- a/A22 Ex01 AssafGorovici 313547358 OriBlanka 208994764/A22 Ex03 Assaf 313547358 Ori 208994764.docx
+++ b/A22 Ex01 AssafGorovici 313547358 OriBlanka 208994764/A22 Ex03 Assaf 313547358 Ori 208994764.docx
@@ -2615,7 +2615,7 @@
           <w:rtl/>
         </w:rPr>
         <w:drawing>
-          <wp:anchor distT="0" distB="0" distL="114300" distR="114300" simplePos="0" relativeHeight="251659264" behindDoc="1" locked="0" layoutInCell="1" allowOverlap="1" wp14:anchorId="709D4480" wp14:editId="713E3BB1">
+          <wp:anchor distT="0" distB="0" distL="114300" distR="114300" simplePos="0" relativeHeight="251653120" behindDoc="1" locked="0" layoutInCell="1" allowOverlap="1" wp14:anchorId="709D4480" wp14:editId="12C2351E">
             <wp:simplePos x="0" y="0"/>
             <wp:positionH relativeFrom="column">
               <wp:posOffset>-354965</wp:posOffset>
@@ -2856,6 +2856,435 @@
     </w:p>
     <w:p>
       <w:pPr>
+        <w:spacing w:after="0" w:line="240" w:lineRule="auto"/>
+        <w:ind w:left="720"/>
+        <w:rPr>
+          <w:rFonts w:ascii="David" w:hAnsi="David" w:cs="David"/>
+        </w:rPr>
+      </w:pPr>
+      <w:r>
+        <w:rPr>
+          <w:rFonts w:ascii="David" w:hAnsi="David" w:cs="David"/>
+          <w:rtl/>
+        </w:rPr>
+        <w:t xml:space="preserve">רצינו להגדיר תלות של אחד לרבים בין </w:t>
+      </w:r>
+      <w:proofErr w:type="spellStart"/>
+      <w:r>
+        <w:rPr>
+          <w:rFonts w:ascii="David" w:hAnsi="David" w:cs="David"/>
+        </w:rPr>
+        <w:t>ColorPickerForm</w:t>
+      </w:r>
+      <w:proofErr w:type="spellEnd"/>
+      <w:r>
+        <w:rPr>
+          <w:rFonts w:ascii="David" w:hAnsi="David" w:cs="David" w:hint="cs"/>
+          <w:rtl/>
+        </w:rPr>
+        <w:t xml:space="preserve"> </w:t>
+      </w:r>
+      <w:r>
+        <w:rPr>
+          <w:rFonts w:ascii="David" w:hAnsi="David" w:cs="David" w:hint="cs"/>
+          <w:rtl/>
+        </w:rPr>
+        <w:t>(אחד) למחלקות</w:t>
+      </w:r>
+      <w:r>
+        <w:rPr>
+          <w:rFonts w:ascii="David" w:hAnsi="David" w:cs="David" w:hint="cs"/>
+        </w:rPr>
+        <w:t xml:space="preserve"> </w:t>
+      </w:r>
+      <w:r>
+        <w:rPr>
+          <w:rFonts w:ascii="David" w:hAnsi="David" w:cs="David"/>
+          <w:rtl/>
+        </w:rPr>
+        <w:t xml:space="preserve">שמחזיקות מופע של  </w:t>
+      </w:r>
+      <w:proofErr w:type="spellStart"/>
+      <w:r>
+        <w:rPr>
+          <w:rFonts w:ascii="David" w:hAnsi="David" w:cs="David"/>
+        </w:rPr>
+        <w:t>ColorPickerForm</w:t>
+      </w:r>
+      <w:proofErr w:type="spellEnd"/>
+      <w:r>
+        <w:rPr>
+          <w:rFonts w:ascii="David" w:hAnsi="David" w:cs="David"/>
+          <w:rtl/>
+        </w:rPr>
+        <w:t xml:space="preserve"> (</w:t>
+      </w:r>
+      <w:r>
+        <w:rPr>
+          <w:rFonts w:ascii="David" w:hAnsi="David" w:cs="David" w:hint="cs"/>
+        </w:rPr>
+        <w:t xml:space="preserve"> </w:t>
+      </w:r>
+      <w:r>
+        <w:rPr>
+          <w:rFonts w:ascii="David" w:hAnsi="David" w:cs="David"/>
+          <w:rtl/>
+        </w:rPr>
+        <w:t xml:space="preserve">רבים – אם בעתיד עוד מחלקות יחזיקו מופע של טופס זה) ורוצות להאזין ולבצע מתודה כלשהי כאשר </w:t>
+      </w:r>
+      <w:proofErr w:type="spellStart"/>
+      <w:r>
+        <w:rPr>
+          <w:rFonts w:ascii="David" w:hAnsi="David" w:cs="David"/>
+        </w:rPr>
+        <w:t>ColorPickerForm</w:t>
+      </w:r>
+      <w:proofErr w:type="spellEnd"/>
+      <w:r>
+        <w:rPr>
+          <w:rFonts w:ascii="David" w:hAnsi="David" w:cs="David"/>
+          <w:rtl/>
+        </w:rPr>
+        <w:t xml:space="preserve"> </w:t>
+      </w:r>
+      <w:r>
+        <w:rPr>
+          <w:rFonts w:ascii="David" w:hAnsi="David" w:cs="David"/>
+          <w:rtl/>
+        </w:rPr>
+        <w:t>נסגר, כרגע למשל ל</w:t>
+      </w:r>
+      <w:r>
+        <w:rPr>
+          <w:rFonts w:ascii="David" w:hAnsi="David" w:cs="David" w:hint="cs"/>
+          <w:rtl/>
+        </w:rPr>
+        <w:t>-</w:t>
+      </w:r>
+      <w:proofErr w:type="spellStart"/>
+      <w:r>
+        <w:rPr>
+          <w:rFonts w:ascii="David" w:hAnsi="David" w:cs="David"/>
+        </w:rPr>
+        <w:t>Form</w:t>
+      </w:r>
+      <w:r>
+        <w:rPr>
+          <w:rFonts w:ascii="David" w:hAnsi="David" w:cs="David" w:hint="cs"/>
+        </w:rPr>
+        <w:t>M</w:t>
+      </w:r>
+      <w:r>
+        <w:rPr>
+          <w:rFonts w:ascii="David" w:hAnsi="David" w:cs="David"/>
+        </w:rPr>
+        <w:t>ain</w:t>
+      </w:r>
+      <w:proofErr w:type="spellEnd"/>
+      <w:r>
+        <w:rPr>
+          <w:rFonts w:ascii="David" w:hAnsi="David" w:cs="David"/>
+          <w:rtl/>
+        </w:rPr>
+        <w:t xml:space="preserve"> יש מופע של    </w:t>
+      </w:r>
+      <w:proofErr w:type="spellStart"/>
+      <w:r>
+        <w:rPr>
+          <w:rFonts w:ascii="David" w:hAnsi="David" w:cs="David"/>
+        </w:rPr>
+        <w:t>ColorPickerForm</w:t>
+      </w:r>
+      <w:proofErr w:type="spellEnd"/>
+      <w:r>
+        <w:rPr>
+          <w:rFonts w:ascii="David" w:hAnsi="David" w:cs="David" w:hint="cs"/>
+          <w:rtl/>
+        </w:rPr>
+        <w:t>.</w:t>
+      </w:r>
+    </w:p>
+    <w:p>
+      <w:pPr>
+        <w:spacing w:after="0" w:line="240" w:lineRule="auto"/>
+        <w:ind w:left="720"/>
+        <w:rPr>
+          <w:rFonts w:ascii="David" w:hAnsi="David" w:cs="David"/>
+          <w:rtl/>
+        </w:rPr>
+      </w:pPr>
+      <w:r>
+        <w:rPr>
+          <w:rFonts w:ascii="David" w:hAnsi="David" w:cs="David"/>
+          <w:rtl/>
+        </w:rPr>
+        <w:t xml:space="preserve">כרגע </w:t>
+      </w:r>
+      <w:proofErr w:type="spellStart"/>
+      <w:r>
+        <w:rPr>
+          <w:rFonts w:ascii="David" w:hAnsi="David" w:cs="David"/>
+        </w:rPr>
+        <w:t>Form</w:t>
+      </w:r>
+      <w:r>
+        <w:rPr>
+          <w:rFonts w:ascii="David" w:hAnsi="David" w:cs="David" w:hint="cs"/>
+        </w:rPr>
+        <w:t>M</w:t>
+      </w:r>
+      <w:r>
+        <w:rPr>
+          <w:rFonts w:ascii="David" w:hAnsi="David" w:cs="David"/>
+        </w:rPr>
+        <w:t>ain</w:t>
+      </w:r>
+      <w:proofErr w:type="spellEnd"/>
+      <w:r>
+        <w:rPr>
+          <w:rFonts w:ascii="David" w:hAnsi="David" w:cs="David"/>
+          <w:rtl/>
+        </w:rPr>
+        <w:t xml:space="preserve"> מעוניין בתור</w:t>
+      </w:r>
+      <w:r>
+        <w:rPr>
+          <w:rFonts w:ascii="David" w:hAnsi="David" w:cs="David"/>
+        </w:rPr>
+        <w:t xml:space="preserve">Observer </w:t>
+      </w:r>
+      <w:r>
+        <w:rPr>
+          <w:rFonts w:ascii="David" w:hAnsi="David" w:cs="David"/>
+          <w:rtl/>
+        </w:rPr>
+        <w:t xml:space="preserve"> לבצע מתודה בזמן בו </w:t>
+      </w:r>
+      <w:proofErr w:type="spellStart"/>
+      <w:r>
+        <w:rPr>
+          <w:rFonts w:ascii="David" w:hAnsi="David" w:cs="David"/>
+        </w:rPr>
+        <w:t>ColorPickerForm</w:t>
+      </w:r>
+      <w:proofErr w:type="spellEnd"/>
+      <w:r>
+        <w:rPr>
+          <w:rFonts w:ascii="David" w:hAnsi="David" w:cs="David"/>
+          <w:rtl/>
+        </w:rPr>
+        <w:t xml:space="preserve"> נסגר , ולכן הוא רושם מתודה זאת אל </w:t>
+      </w:r>
+      <w:proofErr w:type="spellStart"/>
+      <w:r>
+        <w:rPr>
+          <w:rFonts w:ascii="David" w:hAnsi="David" w:cs="David"/>
+        </w:rPr>
+        <w:t>ColorPickerForm</w:t>
+      </w:r>
+      <w:proofErr w:type="spellEnd"/>
+      <w:r>
+        <w:rPr>
+          <w:rFonts w:ascii="David" w:hAnsi="David" w:cs="David"/>
+          <w:rtl/>
+        </w:rPr>
+        <w:t xml:space="preserve">. </w:t>
+      </w:r>
+    </w:p>
+    <w:p>
+      <w:pPr>
+        <w:spacing w:after="0" w:line="240" w:lineRule="auto"/>
+        <w:ind w:left="720"/>
+        <w:rPr>
+          <w:rFonts w:ascii="David" w:hAnsi="David" w:cs="David"/>
+        </w:rPr>
+      </w:pPr>
+      <w:r>
+        <w:rPr>
+          <w:rFonts w:ascii="David" w:hAnsi="David" w:cs="David"/>
+          <w:rtl/>
+        </w:rPr>
+        <w:t xml:space="preserve">כאשר </w:t>
+      </w:r>
+      <w:proofErr w:type="spellStart"/>
+      <w:r>
+        <w:rPr>
+          <w:rFonts w:ascii="David" w:hAnsi="David" w:cs="David"/>
+        </w:rPr>
+        <w:t>ColorPickerForm</w:t>
+      </w:r>
+      <w:proofErr w:type="spellEnd"/>
+      <w:r>
+        <w:rPr>
+          <w:rFonts w:ascii="David" w:hAnsi="David" w:cs="David"/>
+          <w:rtl/>
+        </w:rPr>
+        <w:t xml:space="preserve"> נסגר – הוא מעדכן את המחלקות המאזינות והן מפעילות מתודה בהתאם לממשק ה</w:t>
+      </w:r>
+      <w:proofErr w:type="spellStart"/>
+      <w:r>
+        <w:rPr>
+          <w:rFonts w:ascii="David" w:hAnsi="David" w:cs="David"/>
+        </w:rPr>
+        <w:t>IExitObserver</w:t>
+      </w:r>
+      <w:proofErr w:type="spellEnd"/>
+      <w:r>
+        <w:rPr>
+          <w:rFonts w:ascii="David" w:hAnsi="David" w:cs="David"/>
+          <w:rtl/>
+        </w:rPr>
+        <w:t>.</w:t>
+      </w:r>
+    </w:p>
+    <w:p>
+      <w:pPr>
+        <w:spacing w:after="0" w:line="240" w:lineRule="auto"/>
+        <w:ind w:left="720"/>
+        <w:rPr>
+          <w:rFonts w:ascii="David" w:hAnsi="David" w:cs="David"/>
+          <w:rtl/>
+        </w:rPr>
+      </w:pPr>
+      <w:r>
+        <w:rPr>
+          <w:rFonts w:ascii="David" w:hAnsi="David" w:cs="David"/>
+          <w:rtl/>
+        </w:rPr>
+        <w:t xml:space="preserve">ביצענו שימוש בתבנית לסייע בתחזוקתיות, אם בעתיד תיהיה מחלקה נוספת שנרצה שתעודכן כאשר </w:t>
+      </w:r>
+      <w:proofErr w:type="spellStart"/>
+      <w:r>
+        <w:rPr>
+          <w:rFonts w:ascii="David" w:hAnsi="David" w:cs="David"/>
+        </w:rPr>
+        <w:t>ColorPickerForm</w:t>
+      </w:r>
+      <w:proofErr w:type="spellEnd"/>
+      <w:r>
+        <w:rPr>
+          <w:rFonts w:ascii="David" w:hAnsi="David" w:cs="David"/>
+          <w:rtl/>
+        </w:rPr>
+        <w:t xml:space="preserve"> </w:t>
+      </w:r>
+      <w:r>
+        <w:rPr>
+          <w:rFonts w:ascii="David" w:hAnsi="David" w:cs="David"/>
+          <w:rtl/>
+        </w:rPr>
+        <w:t>נסגר – כלומר ניהיה מעוניינים שהיא תפעיל מתודה כלשהי, אז נוסיף אותה לרשימת המאזינים ל</w:t>
+      </w:r>
+      <w:r>
+        <w:rPr>
+          <w:rFonts w:ascii="David" w:hAnsi="David" w:cs="David" w:hint="cs"/>
+          <w:rtl/>
+        </w:rPr>
+        <w:t>-</w:t>
+      </w:r>
+      <w:r>
+        <w:rPr>
+          <w:rFonts w:ascii="David" w:hAnsi="David" w:cs="David"/>
+        </w:rPr>
+        <w:t xml:space="preserve"> </w:t>
+      </w:r>
+      <w:proofErr w:type="spellStart"/>
+      <w:r>
+        <w:rPr>
+          <w:rFonts w:ascii="David" w:hAnsi="David" w:cs="David"/>
+        </w:rPr>
+        <w:t>ColorPickerForm</w:t>
+      </w:r>
+      <w:proofErr w:type="spellEnd"/>
+      <w:r>
+        <w:rPr>
+          <w:rFonts w:ascii="David" w:hAnsi="David" w:cs="David"/>
+          <w:rtl/>
+        </w:rPr>
+        <w:t xml:space="preserve"> באמצעות </w:t>
+      </w:r>
+      <w:r>
+        <w:rPr>
+          <w:rFonts w:ascii="David" w:hAnsi="David" w:cs="David"/>
+        </w:rPr>
+        <w:t>Attach</w:t>
+      </w:r>
+      <w:r>
+        <w:rPr>
+          <w:rFonts w:ascii="David" w:hAnsi="David" w:cs="David"/>
+          <w:rtl/>
+        </w:rPr>
+        <w:t xml:space="preserve"> , והיא רק תצטרך לממש את המתודה המתאימה שמוגדרת בממשק </w:t>
+      </w:r>
+      <w:proofErr w:type="spellStart"/>
+      <w:r>
+        <w:rPr>
+          <w:rFonts w:ascii="David" w:hAnsi="David" w:cs="David"/>
+        </w:rPr>
+        <w:t>IExitObserver</w:t>
+      </w:r>
+      <w:proofErr w:type="spellEnd"/>
+      <w:r>
+        <w:rPr>
+          <w:rFonts w:ascii="David" w:hAnsi="David" w:cs="David"/>
+          <w:rtl/>
+        </w:rPr>
+        <w:t xml:space="preserve"> </w:t>
+      </w:r>
+      <w:r>
+        <w:rPr>
+          <w:rFonts w:ascii="David" w:hAnsi="David" w:cs="David" w:hint="cs"/>
+          <w:rtl/>
+        </w:rPr>
+        <w:t>– השינוי בקוד יהיה רק במחלקה הנוספת שמעוניינת להיות</w:t>
+      </w:r>
+      <w:r>
+        <w:rPr>
+          <w:rFonts w:ascii="David" w:hAnsi="David" w:cs="David"/>
+        </w:rPr>
+        <w:t xml:space="preserve">Observer </w:t>
+      </w:r>
+      <w:r>
+        <w:rPr>
+          <w:rFonts w:ascii="David" w:hAnsi="David" w:cs="David"/>
+          <w:rtl/>
+        </w:rPr>
+        <w:t xml:space="preserve"> </w:t>
+      </w:r>
+      <w:r>
+        <w:rPr>
+          <w:rFonts w:ascii="David" w:hAnsi="David" w:cs="David" w:hint="cs"/>
+          <w:rtl/>
+        </w:rPr>
+        <w:t>ל-</w:t>
+      </w:r>
+      <w:proofErr w:type="spellStart"/>
+      <w:r>
+        <w:rPr>
+          <w:rFonts w:ascii="David" w:hAnsi="David" w:cs="David"/>
+        </w:rPr>
+        <w:t>ColorPickerForm</w:t>
+      </w:r>
+      <w:proofErr w:type="spellEnd"/>
+      <w:r>
+        <w:rPr>
+          <w:rFonts w:ascii="David" w:hAnsi="David" w:cs="David"/>
+          <w:rtl/>
+        </w:rPr>
+        <w:t xml:space="preserve">.  </w:t>
+      </w:r>
+    </w:p>
+    <w:p>
+      <w:pPr>
+        <w:spacing w:after="0" w:line="240" w:lineRule="auto"/>
+        <w:ind w:left="720"/>
+        <w:rPr>
+          <w:rFonts w:ascii="David" w:hAnsi="David" w:cs="David"/>
+        </w:rPr>
+      </w:pPr>
+    </w:p>
+    <w:p>
+      <w:pPr>
         <w:numPr>
           <w:ilvl w:val="0"/>
           <w:numId w:val="1"/>
@@ -2885,11 +3314,615 @@
     </w:p>
     <w:p>
       <w:pPr>
-        <w:pStyle w:val="ListParagraph"/>
-        <w:bidi w:val="0"/>
         <w:spacing w:after="0" w:line="240" w:lineRule="auto"/>
-        <w:ind w:left="1440" w:right="720"/>
-        <w:jc w:val="right"/>
+        <w:ind w:left="720"/>
+        <w:rPr>
+          <w:rFonts w:ascii="David" w:hAnsi="David" w:cs="David"/>
+        </w:rPr>
+      </w:pPr>
+      <w:r>
+        <w:rPr>
+          <w:rFonts w:ascii="David" w:hAnsi="David" w:cs="David"/>
+          <w:rtl/>
+        </w:rPr>
+        <w:t xml:space="preserve">יצרנו ממשק בשם </w:t>
+      </w:r>
+      <w:proofErr w:type="spellStart"/>
+      <w:r>
+        <w:rPr>
+          <w:rFonts w:ascii="David" w:hAnsi="David" w:cs="David"/>
+        </w:rPr>
+        <w:t>IObserver</w:t>
+      </w:r>
+      <w:proofErr w:type="spellEnd"/>
+      <w:r>
+        <w:rPr>
+          <w:rFonts w:ascii="David" w:hAnsi="David" w:cs="David"/>
+          <w:rtl/>
+        </w:rPr>
+        <w:t>, אשר המחלקות שמאזינות ל</w:t>
+      </w:r>
+      <w:r>
+        <w:rPr>
+          <w:rFonts w:ascii="David" w:hAnsi="David" w:cs="David" w:hint="cs"/>
+          <w:rtl/>
+        </w:rPr>
+        <w:t>-</w:t>
+      </w:r>
+      <w:r>
+        <w:rPr>
+          <w:rFonts w:ascii="David" w:hAnsi="David" w:cs="David"/>
+        </w:rPr>
+        <w:t xml:space="preserve"> </w:t>
+      </w:r>
+      <w:proofErr w:type="spellStart"/>
+      <w:r>
+        <w:rPr>
+          <w:rFonts w:ascii="David" w:hAnsi="David" w:cs="David"/>
+        </w:rPr>
+        <w:t>ColorPickerForm</w:t>
+      </w:r>
+      <w:proofErr w:type="spellEnd"/>
+      <w:r>
+        <w:rPr>
+          <w:rFonts w:ascii="David" w:hAnsi="David" w:cs="David"/>
+          <w:rtl/>
+        </w:rPr>
+        <w:t xml:space="preserve">מממשות (כרגע </w:t>
+      </w:r>
+      <w:proofErr w:type="spellStart"/>
+      <w:r>
+        <w:rPr>
+          <w:rFonts w:ascii="David" w:hAnsi="David" w:cs="David"/>
+        </w:rPr>
+        <w:t>Form</w:t>
+      </w:r>
+      <w:r>
+        <w:rPr>
+          <w:rFonts w:ascii="David" w:hAnsi="David" w:cs="David"/>
+        </w:rPr>
+        <w:t>Main</w:t>
+      </w:r>
+      <w:proofErr w:type="spellEnd"/>
+      <w:r>
+        <w:rPr>
+          <w:rFonts w:ascii="David" w:hAnsi="David" w:cs="David"/>
+          <w:rtl/>
+        </w:rPr>
+        <w:t xml:space="preserve">) – כלומר יש להן מתודה </w:t>
+      </w:r>
+      <w:r>
+        <w:rPr>
+          <w:rFonts w:ascii="David" w:hAnsi="David" w:cs="David"/>
+        </w:rPr>
+        <w:t>Update</w:t>
+      </w:r>
+      <w:r>
+        <w:rPr>
+          <w:rFonts w:ascii="David" w:hAnsi="David" w:cs="David"/>
+          <w:rtl/>
+        </w:rPr>
+        <w:t xml:space="preserve">. </w:t>
+      </w:r>
+    </w:p>
+    <w:p>
+      <w:pPr>
+        <w:spacing w:after="0" w:line="240" w:lineRule="auto"/>
+        <w:ind w:left="720"/>
+        <w:rPr>
+          <w:rFonts w:ascii="David" w:hAnsi="David" w:cs="David"/>
+          <w:rtl/>
+        </w:rPr>
+      </w:pPr>
+      <w:r>
+        <w:rPr>
+          <w:rFonts w:ascii="David" w:hAnsi="David" w:cs="David"/>
+          <w:rtl/>
+        </w:rPr>
+        <w:t>הוספנו מתודות</w:t>
+      </w:r>
+      <w:proofErr w:type="spellStart"/>
+      <w:r>
+        <w:rPr>
+          <w:rFonts w:ascii="David" w:hAnsi="David" w:cs="David"/>
+        </w:rPr>
+        <w:t>Attach,Detach,notify</w:t>
+      </w:r>
+      <w:proofErr w:type="spellEnd"/>
+      <w:r>
+        <w:rPr>
+          <w:rFonts w:ascii="David" w:hAnsi="David" w:cs="David"/>
+        </w:rPr>
+        <w:t xml:space="preserve"> </w:t>
+      </w:r>
+      <w:r>
+        <w:rPr>
+          <w:rFonts w:ascii="David" w:hAnsi="David" w:cs="David"/>
+          <w:rtl/>
+        </w:rPr>
+        <w:t xml:space="preserve"> ל</w:t>
+      </w:r>
+      <w:r>
+        <w:rPr>
+          <w:rFonts w:ascii="David" w:hAnsi="David" w:cs="David" w:hint="cs"/>
+          <w:rtl/>
+        </w:rPr>
+        <w:t>-</w:t>
+      </w:r>
+      <w:proofErr w:type="spellStart"/>
+      <w:r>
+        <w:rPr>
+          <w:rFonts w:ascii="David" w:hAnsi="David" w:cs="David"/>
+        </w:rPr>
+        <w:t>ColorPickerForm</w:t>
+      </w:r>
+      <w:proofErr w:type="spellEnd"/>
+      <w:r>
+        <w:rPr>
+          <w:rFonts w:ascii="David" w:hAnsi="David" w:cs="David" w:hint="cs"/>
+          <w:rtl/>
+        </w:rPr>
+        <w:t>.</w:t>
+      </w:r>
+    </w:p>
+    <w:p>
+      <w:pPr>
+        <w:spacing w:after="0" w:line="240" w:lineRule="auto"/>
+        <w:ind w:left="720"/>
+        <w:rPr>
+          <w:rFonts w:ascii="David" w:hAnsi="David" w:cs="David"/>
+          <w:rtl/>
+        </w:rPr>
+      </w:pPr>
+      <w:r>
+        <w:rPr>
+          <w:rFonts w:ascii="David" w:hAnsi="David" w:cs="David"/>
+          <w:rtl/>
+        </w:rPr>
+        <w:t>בנוסף ל</w:t>
+      </w:r>
+      <w:r>
+        <w:rPr>
+          <w:rFonts w:ascii="David" w:hAnsi="David" w:cs="David" w:hint="cs"/>
+          <w:rtl/>
+        </w:rPr>
+        <w:t>-</w:t>
+      </w:r>
+      <w:r>
+        <w:rPr>
+          <w:rFonts w:ascii="David" w:hAnsi="David" w:cs="David"/>
+        </w:rPr>
+        <w:t xml:space="preserve"> </w:t>
+      </w:r>
+      <w:proofErr w:type="spellStart"/>
+      <w:r>
+        <w:rPr>
+          <w:rFonts w:ascii="David" w:hAnsi="David" w:cs="David"/>
+        </w:rPr>
+        <w:t>ColorPickerForm</w:t>
+      </w:r>
+      <w:proofErr w:type="spellEnd"/>
+      <w:r>
+        <w:rPr>
+          <w:rFonts w:ascii="David" w:hAnsi="David" w:cs="David" w:hint="cs"/>
+          <w:rtl/>
+        </w:rPr>
+        <w:t xml:space="preserve"> </w:t>
+      </w:r>
+      <w:r>
+        <w:rPr>
+          <w:rFonts w:ascii="David" w:hAnsi="David" w:cs="David"/>
+          <w:rtl/>
+        </w:rPr>
+        <w:t>הוספנו ממבר של</w:t>
+      </w:r>
+      <w:r>
+        <w:rPr>
+          <w:rFonts w:ascii="David" w:hAnsi="David" w:cs="David"/>
+        </w:rPr>
+        <w:t xml:space="preserve">Action </w:t>
+      </w:r>
+      <w:r>
+        <w:rPr>
+          <w:rFonts w:ascii="David" w:hAnsi="David" w:cs="David"/>
+          <w:rtl/>
+        </w:rPr>
+        <w:t xml:space="preserve"> אליו מוסיפים </w:t>
+      </w:r>
+      <w:r>
+        <w:rPr>
+          <w:rFonts w:ascii="David" w:hAnsi="David" w:cs="David"/>
+        </w:rPr>
+        <w:t>Observers</w:t>
+      </w:r>
+      <w:r>
+        <w:rPr>
+          <w:rFonts w:ascii="David" w:hAnsi="David" w:cs="David"/>
+          <w:rtl/>
+        </w:rPr>
+        <w:t xml:space="preserve"> באמצעות </w:t>
+      </w:r>
+      <w:r>
+        <w:rPr>
+          <w:rFonts w:ascii="David" w:hAnsi="David" w:cs="David"/>
+        </w:rPr>
+        <w:t>Attach</w:t>
+      </w:r>
+      <w:r>
+        <w:rPr>
+          <w:rFonts w:ascii="David" w:hAnsi="David" w:cs="David"/>
+          <w:rtl/>
+        </w:rPr>
+        <w:t xml:space="preserve"> וניתן לבטל </w:t>
+      </w:r>
+      <w:r>
+        <w:rPr>
+          <w:rFonts w:ascii="David" w:hAnsi="David" w:cs="David"/>
+        </w:rPr>
+        <w:t>Observers</w:t>
+      </w:r>
+      <w:r>
+        <w:rPr>
+          <w:rFonts w:ascii="David" w:hAnsi="David" w:cs="David"/>
+          <w:rtl/>
+        </w:rPr>
+        <w:t xml:space="preserve"> באמצעות </w:t>
+      </w:r>
+      <w:r>
+        <w:rPr>
+          <w:rFonts w:ascii="David" w:hAnsi="David" w:cs="David"/>
+        </w:rPr>
+        <w:t>Detach</w:t>
+      </w:r>
+      <w:r>
+        <w:rPr>
+          <w:rFonts w:ascii="David" w:hAnsi="David" w:cs="David"/>
+          <w:rtl/>
+        </w:rPr>
+        <w:t xml:space="preserve">. המתודה </w:t>
+      </w:r>
+      <w:r>
+        <w:rPr>
+          <w:rFonts w:ascii="David" w:hAnsi="David" w:cs="David"/>
+        </w:rPr>
+        <w:t>notify</w:t>
+      </w:r>
+      <w:r>
+        <w:rPr>
+          <w:rFonts w:ascii="David" w:hAnsi="David" w:cs="David" w:hint="cs"/>
+          <w:rtl/>
+        </w:rPr>
+        <w:t xml:space="preserve"> </w:t>
+      </w:r>
+      <w:r>
+        <w:rPr>
+          <w:rFonts w:ascii="David" w:hAnsi="David" w:cs="David"/>
+          <w:rtl/>
+        </w:rPr>
+        <w:t>מבצעת</w:t>
+      </w:r>
+      <w:r>
+        <w:rPr>
+          <w:rFonts w:ascii="David" w:hAnsi="David" w:cs="David"/>
+        </w:rPr>
+        <w:t xml:space="preserve">Invoke </w:t>
+      </w:r>
+      <w:r>
+        <w:rPr>
+          <w:rFonts w:ascii="David" w:hAnsi="David" w:cs="David"/>
+          <w:rtl/>
+        </w:rPr>
+        <w:t xml:space="preserve"> ותפעיל את המתודות של ה</w:t>
+      </w:r>
+      <w:r>
+        <w:rPr>
+          <w:rFonts w:ascii="David" w:hAnsi="David" w:cs="David"/>
+        </w:rPr>
+        <w:t>Observers</w:t>
+      </w:r>
+      <w:r>
+        <w:rPr>
+          <w:rFonts w:ascii="David" w:hAnsi="David" w:cs="David"/>
+          <w:rtl/>
+        </w:rPr>
+        <w:t xml:space="preserve"> כשהטופס נסגר.</w:t>
+      </w:r>
+    </w:p>
+    <w:p>
+      <w:pPr>
+        <w:spacing w:after="0" w:line="240" w:lineRule="auto"/>
+        <w:ind w:left="720"/>
+        <w:rPr>
+          <w:rFonts w:ascii="David" w:hAnsi="David" w:cs="David"/>
+          <w:rtl/>
+        </w:rPr>
+      </w:pPr>
+    </w:p>
+    <w:p>
+      <w:pPr>
+        <w:spacing w:after="0" w:line="240" w:lineRule="auto"/>
+        <w:ind w:left="720"/>
+        <w:rPr>
+          <w:rFonts w:ascii="David" w:hAnsi="David" w:cs="David"/>
+        </w:rPr>
+      </w:pPr>
+      <w:r>
+        <w:rPr>
+          <w:rFonts w:ascii="David" w:hAnsi="David" w:cs="David"/>
+          <w:rtl/>
+        </w:rPr>
+        <w:t>שחקנים:</w:t>
+      </w:r>
+    </w:p>
+    <w:p>
+      <w:pPr>
+        <w:spacing w:after="0" w:line="240" w:lineRule="auto"/>
+        <w:ind w:left="720"/>
+        <w:rPr>
+          <w:rFonts w:ascii="David" w:hAnsi="David" w:cs="David"/>
+        </w:rPr>
+      </w:pPr>
+      <w:r>
+        <w:rPr>
+          <w:rFonts w:ascii="David" w:hAnsi="David" w:cs="David"/>
+        </w:rPr>
+        <w:t>Subject</w:t>
+      </w:r>
+      <w:r>
+        <w:rPr>
+          <w:rFonts w:ascii="David" w:hAnsi="David" w:cs="David"/>
+        </w:rPr>
+        <w:t xml:space="preserve">: </w:t>
+      </w:r>
+      <w:proofErr w:type="spellStart"/>
+      <w:r>
+        <w:rPr>
+          <w:rFonts w:ascii="David" w:hAnsi="David" w:cs="David"/>
+        </w:rPr>
+        <w:t>ColorPickerForm</w:t>
+      </w:r>
+      <w:proofErr w:type="spellEnd"/>
+    </w:p>
+    <w:p>
+      <w:pPr>
+        <w:spacing w:after="0" w:line="240" w:lineRule="auto"/>
+        <w:ind w:left="720"/>
+        <w:rPr>
+          <w:rFonts w:ascii="David" w:hAnsi="David" w:cs="David"/>
+        </w:rPr>
+      </w:pPr>
+      <w:proofErr w:type="spellStart"/>
+      <w:proofErr w:type="gramStart"/>
+      <w:r>
+        <w:rPr>
+          <w:rFonts w:ascii="David" w:hAnsi="David" w:cs="David"/>
+        </w:rPr>
+        <w:t>IObserver</w:t>
+      </w:r>
+      <w:proofErr w:type="spellEnd"/>
+      <w:r>
+        <w:rPr>
+          <w:rFonts w:ascii="David" w:hAnsi="David" w:cs="David"/>
+        </w:rPr>
+        <w:t>(</w:t>
+      </w:r>
+      <w:proofErr w:type="gramEnd"/>
+      <w:r>
+        <w:rPr>
+          <w:rFonts w:ascii="David" w:hAnsi="David" w:cs="David"/>
+        </w:rPr>
+        <w:t>the observer interface)</w:t>
+      </w:r>
+      <w:r>
+        <w:rPr>
+          <w:rFonts w:ascii="David" w:hAnsi="David" w:cs="David"/>
+        </w:rPr>
+        <w:t>:</w:t>
+      </w:r>
+      <w:r>
+        <w:rPr>
+          <w:rFonts w:ascii="David" w:hAnsi="David" w:cs="David"/>
+        </w:rPr>
+        <w:t xml:space="preserve"> </w:t>
+      </w:r>
+      <w:proofErr w:type="spellStart"/>
+      <w:r>
+        <w:rPr>
+          <w:rFonts w:ascii="David" w:hAnsi="David" w:cs="David"/>
+        </w:rPr>
+        <w:t>IObserver</w:t>
+      </w:r>
+      <w:proofErr w:type="spellEnd"/>
+    </w:p>
+    <w:p>
+      <w:pPr>
+        <w:spacing w:after="0" w:line="240" w:lineRule="auto"/>
+        <w:ind w:left="720"/>
+        <w:rPr>
+          <w:rFonts w:ascii="David" w:hAnsi="David" w:cs="David"/>
+        </w:rPr>
+      </w:pPr>
+      <w:r>
+        <w:rPr>
+          <w:rFonts w:ascii="David" w:hAnsi="David" w:cs="David"/>
+        </w:rPr>
+        <w:t>Observer</w:t>
+      </w:r>
+      <w:r>
+        <w:rPr>
+          <w:rFonts w:ascii="David" w:hAnsi="David" w:cs="David"/>
+        </w:rPr>
+        <w:t>:</w:t>
+      </w:r>
+      <w:r>
+        <w:rPr>
+          <w:rFonts w:ascii="David" w:hAnsi="David" w:cs="David"/>
+        </w:rPr>
+        <w:t xml:space="preserve"> </w:t>
+      </w:r>
+      <w:proofErr w:type="spellStart"/>
+      <w:r>
+        <w:rPr>
+          <w:rFonts w:ascii="David" w:hAnsi="David" w:cs="David"/>
+        </w:rPr>
+        <w:t>Form</w:t>
+      </w:r>
+      <w:r>
+        <w:rPr>
+          <w:rFonts w:ascii="David" w:hAnsi="David" w:cs="David"/>
+        </w:rPr>
+        <w:t>Main</w:t>
+      </w:r>
+      <w:proofErr w:type="spellEnd"/>
+    </w:p>
+    <w:p>
+      <w:pPr>
+        <w:spacing w:after="0" w:line="240" w:lineRule="auto"/>
+        <w:ind w:left="720"/>
+        <w:rPr>
+          <w:rFonts w:ascii="David" w:hAnsi="David" w:cs="David"/>
+        </w:rPr>
+      </w:pPr>
+    </w:p>
+    <w:p>
+      <w:pPr>
+        <w:spacing w:after="0" w:line="240" w:lineRule="auto"/>
+        <w:ind w:left="720"/>
+        <w:rPr>
+          <w:rFonts w:ascii="David" w:hAnsi="David" w:cs="David"/>
+        </w:rPr>
+      </w:pPr>
+    </w:p>
+    <w:p>
+      <w:pPr>
+        <w:spacing w:after="0" w:line="240" w:lineRule="auto"/>
+        <w:ind w:left="720"/>
+        <w:rPr>
+          <w:rFonts w:ascii="David" w:hAnsi="David" w:cs="David"/>
+        </w:rPr>
+      </w:pPr>
+    </w:p>
+    <w:p>
+      <w:pPr>
+        <w:spacing w:after="0" w:line="240" w:lineRule="auto"/>
+        <w:ind w:left="720"/>
+        <w:rPr>
+          <w:rFonts w:ascii="David" w:hAnsi="David" w:cs="David"/>
+        </w:rPr>
+      </w:pPr>
+    </w:p>
+    <w:p>
+      <w:pPr>
+        <w:spacing w:after="0" w:line="240" w:lineRule="auto"/>
+        <w:ind w:left="720"/>
+        <w:rPr>
+          <w:rFonts w:ascii="David" w:hAnsi="David" w:cs="David"/>
+        </w:rPr>
+      </w:pPr>
+    </w:p>
+    <w:p>
+      <w:pPr>
+        <w:spacing w:after="0" w:line="240" w:lineRule="auto"/>
+        <w:ind w:left="720"/>
+        <w:rPr>
+          <w:rFonts w:ascii="David" w:hAnsi="David" w:cs="David"/>
+        </w:rPr>
+      </w:pPr>
+    </w:p>
+    <w:p>
+      <w:pPr>
+        <w:spacing w:after="0" w:line="240" w:lineRule="auto"/>
+        <w:ind w:left="720"/>
+        <w:rPr>
+          <w:rFonts w:ascii="David" w:hAnsi="David" w:cs="David"/>
+        </w:rPr>
+      </w:pPr>
+    </w:p>
+    <w:p>
+      <w:pPr>
+        <w:spacing w:after="0" w:line="240" w:lineRule="auto"/>
+        <w:ind w:left="720"/>
+        <w:rPr>
+          <w:rFonts w:ascii="David" w:hAnsi="David" w:cs="David"/>
+        </w:rPr>
+      </w:pPr>
+    </w:p>
+    <w:p>
+      <w:pPr>
+        <w:spacing w:after="0" w:line="240" w:lineRule="auto"/>
+        <w:ind w:left="720"/>
+        <w:rPr>
+          <w:rFonts w:ascii="David" w:hAnsi="David" w:cs="David"/>
+        </w:rPr>
+      </w:pPr>
+    </w:p>
+    <w:p>
+      <w:pPr>
+        <w:spacing w:after="0" w:line="240" w:lineRule="auto"/>
+        <w:ind w:left="720"/>
+        <w:rPr>
+          <w:rFonts w:ascii="David" w:hAnsi="David" w:cs="David"/>
+        </w:rPr>
+      </w:pPr>
+    </w:p>
+    <w:p>
+      <w:pPr>
+        <w:spacing w:after="0" w:line="240" w:lineRule="auto"/>
+        <w:ind w:left="720"/>
+        <w:rPr>
+          <w:rFonts w:ascii="David" w:hAnsi="David" w:cs="David"/>
+        </w:rPr>
+      </w:pPr>
+    </w:p>
+    <w:p>
+      <w:pPr>
+        <w:spacing w:after="0" w:line="240" w:lineRule="auto"/>
+        <w:ind w:left="720"/>
+        <w:rPr>
+          <w:rFonts w:ascii="David" w:hAnsi="David" w:cs="David"/>
+        </w:rPr>
+      </w:pPr>
+    </w:p>
+    <w:p>
+      <w:pPr>
+        <w:spacing w:after="0" w:line="240" w:lineRule="auto"/>
+        <w:ind w:left="720"/>
+        <w:rPr>
+          <w:rFonts w:ascii="David" w:hAnsi="David" w:cs="David"/>
+        </w:rPr>
+      </w:pPr>
+    </w:p>
+    <w:p>
+      <w:pPr>
+        <w:spacing w:after="0" w:line="240" w:lineRule="auto"/>
+        <w:ind w:left="720"/>
+        <w:rPr>
+          <w:rFonts w:ascii="David" w:hAnsi="David" w:cs="David"/>
+        </w:rPr>
+      </w:pPr>
+    </w:p>
+    <w:p>
+      <w:pPr>
+        <w:spacing w:after="0" w:line="240" w:lineRule="auto"/>
+        <w:ind w:left="720"/>
+        <w:rPr>
+          <w:rFonts w:ascii="David" w:hAnsi="David" w:cs="David"/>
+        </w:rPr>
+      </w:pPr>
+    </w:p>
+    <w:p>
+      <w:pPr>
+        <w:spacing w:after="0" w:line="240" w:lineRule="auto"/>
+        <w:ind w:left="720"/>
+        <w:rPr>
+          <w:rFonts w:ascii="David" w:hAnsi="David" w:cs="David"/>
+        </w:rPr>
+      </w:pPr>
+    </w:p>
+    <w:p>
+      <w:pPr>
+        <w:spacing w:after="0" w:line="240" w:lineRule="auto"/>
+        <w:ind w:left="720"/>
         <w:rPr>
           <w:rFonts w:ascii="David" w:hAnsi="David" w:cs="David"/>
         </w:rPr>
@@ -2913,9 +3946,190 @@
           <w:rFonts w:ascii="David" w:hAnsi="David" w:cs="David"/>
           <w:b/>
           <w:bCs/>
+          <w:noProof/>
+        </w:rPr>
+        <w:drawing>
+          <wp:anchor distT="0" distB="0" distL="114300" distR="114300" simplePos="0" relativeHeight="251662336" behindDoc="1" locked="0" layoutInCell="1" allowOverlap="1" wp14:anchorId="02599B68" wp14:editId="0D2F20AF">
+            <wp:simplePos x="0" y="0"/>
+            <wp:positionH relativeFrom="column">
+              <wp:posOffset>-480060</wp:posOffset>
+            </wp:positionH>
+            <wp:positionV relativeFrom="paragraph">
+              <wp:posOffset>273685</wp:posOffset>
+            </wp:positionV>
+            <wp:extent cx="5341620" cy="3136265"/>
+            <wp:effectExtent l="0" t="0" r="0" b="6985"/>
+            <wp:wrapTight wrapText="bothSides">
+              <wp:wrapPolygon edited="0">
+                <wp:start x="0" y="0"/>
+                <wp:lineTo x="0" y="21517"/>
+                <wp:lineTo x="21492" y="21517"/>
+                <wp:lineTo x="21492" y="0"/>
+                <wp:lineTo x="0" y="0"/>
+              </wp:wrapPolygon>
+            </wp:wrapTight>
+            <wp:docPr id="11" name="Picture 11" descr="Diagram&#10;&#10;Description automatically generated"/>
+            <wp:cNvGraphicFramePr>
+              <a:graphicFrameLocks xmlns:a="http://schemas.openxmlformats.org/drawingml/2006/main" noChangeAspect="1"/>
+            </wp:cNvGraphicFramePr>
+            <a:graphic xmlns:a="http://schemas.openxmlformats.org/drawingml/2006/main">
+              <a:graphicData uri="http://schemas.openxmlformats.org/drawingml/2006/picture">
+                <pic:pic xmlns:pic="http://schemas.openxmlformats.org/drawingml/2006/picture">
+                  <pic:nvPicPr>
+                    <pic:cNvPr id="11" name="Picture 11" descr="Diagram&#10;&#10;Description automatically generated"/>
+                    <pic:cNvPicPr/>
+                  </pic:nvPicPr>
+                  <pic:blipFill>
+                    <a:blip r:embed="rId13" cstate="print">
+                      <a:extLst>
+                        <a:ext uri="{28A0092B-C50C-407E-A947-70E740481C1C}">
+                          <a14:useLocalDpi xmlns:a14="http://schemas.microsoft.com/office/drawing/2010/main" val="0"/>
+                        </a:ext>
+                      </a:extLst>
+                    </a:blip>
+                    <a:stretch>
+                      <a:fillRect/>
+                    </a:stretch>
+                  </pic:blipFill>
+                  <pic:spPr>
+                    <a:xfrm>
+                      <a:off x="0" y="0"/>
+                      <a:ext cx="5341620" cy="3136265"/>
+                    </a:xfrm>
+                    <a:prstGeom prst="rect">
+                      <a:avLst/>
+                    </a:prstGeom>
+                  </pic:spPr>
+                </pic:pic>
+              </a:graphicData>
+            </a:graphic>
+            <wp14:sizeRelH relativeFrom="margin">
+              <wp14:pctWidth>0</wp14:pctWidth>
+            </wp14:sizeRelH>
+            <wp14:sizeRelV relativeFrom="margin">
+              <wp14:pctHeight>0</wp14:pctHeight>
+            </wp14:sizeRelV>
+          </wp:anchor>
+        </w:drawing>
+      </w:r>
+      <w:r>
+        <w:rPr>
+          <w:rFonts w:ascii="David" w:hAnsi="David" w:cs="David"/>
+          <w:b/>
+          <w:bCs/>
         </w:rPr>
         <w:t>Sequence Diagram</w:t>
       </w:r>
+    </w:p>
+    <w:p>
+      <w:pPr>
+        <w:pStyle w:val="ListParagraph"/>
+        <w:rPr>
+          <w:rFonts w:ascii="David" w:hAnsi="David" w:cs="David"/>
+          <w:b/>
+          <w:bCs/>
+        </w:rPr>
+      </w:pPr>
+    </w:p>
+    <w:p>
+      <w:pPr>
+        <w:pStyle w:val="ListParagraph"/>
+        <w:rPr>
+          <w:rFonts w:ascii="David" w:hAnsi="David" w:cs="David"/>
+          <w:b/>
+          <w:bCs/>
+        </w:rPr>
+      </w:pPr>
+    </w:p>
+    <w:p>
+      <w:pPr>
+        <w:pStyle w:val="ListParagraph"/>
+        <w:rPr>
+          <w:rFonts w:ascii="David" w:hAnsi="David" w:cs="David"/>
+          <w:b/>
+          <w:bCs/>
+        </w:rPr>
+      </w:pPr>
+    </w:p>
+    <w:p>
+      <w:pPr>
+        <w:pStyle w:val="ListParagraph"/>
+        <w:rPr>
+          <w:rFonts w:ascii="David" w:hAnsi="David" w:cs="David"/>
+          <w:b/>
+          <w:bCs/>
+        </w:rPr>
+      </w:pPr>
+    </w:p>
+    <w:p>
+      <w:pPr>
+        <w:pStyle w:val="ListParagraph"/>
+        <w:rPr>
+          <w:rFonts w:ascii="David" w:hAnsi="David" w:cs="David"/>
+          <w:b/>
+          <w:bCs/>
+        </w:rPr>
+      </w:pPr>
+    </w:p>
+    <w:p>
+      <w:pPr>
+        <w:pStyle w:val="ListParagraph"/>
+        <w:rPr>
+          <w:rFonts w:ascii="David" w:hAnsi="David" w:cs="David"/>
+          <w:b/>
+          <w:bCs/>
+        </w:rPr>
+      </w:pPr>
+    </w:p>
+    <w:p>
+      <w:pPr>
+        <w:pStyle w:val="ListParagraph"/>
+        <w:rPr>
+          <w:rFonts w:ascii="David" w:hAnsi="David" w:cs="David"/>
+          <w:b/>
+          <w:bCs/>
+        </w:rPr>
+      </w:pPr>
+    </w:p>
+    <w:p>
+      <w:pPr>
+        <w:pStyle w:val="ListParagraph"/>
+        <w:rPr>
+          <w:rFonts w:ascii="David" w:hAnsi="David" w:cs="David"/>
+          <w:b/>
+          <w:bCs/>
+        </w:rPr>
+      </w:pPr>
+    </w:p>
+    <w:p>
+      <w:pPr>
+        <w:pStyle w:val="ListParagraph"/>
+        <w:rPr>
+          <w:rFonts w:ascii="David" w:hAnsi="David" w:cs="David"/>
+          <w:b/>
+          <w:bCs/>
+        </w:rPr>
+      </w:pPr>
+    </w:p>
+    <w:p>
+      <w:pPr>
+        <w:pStyle w:val="ListParagraph"/>
+        <w:rPr>
+          <w:rFonts w:ascii="David" w:hAnsi="David" w:cs="David"/>
+          <w:b/>
+          <w:bCs/>
+        </w:rPr>
+      </w:pPr>
+    </w:p>
+    <w:p>
+      <w:pPr>
+        <w:pStyle w:val="ListParagraph"/>
+        <w:rPr>
+          <w:rFonts w:ascii="David" w:hAnsi="David" w:cs="David"/>
+          <w:b/>
+          <w:bCs/>
+        </w:rPr>
+      </w:pPr>
     </w:p>
     <w:p>
       <w:pPr>
@@ -2943,6 +4157,74 @@
       </w:pPr>
       <w:r>
         <w:rPr>
+          <w:noProof/>
+        </w:rPr>
+        <w:drawing>
+          <wp:anchor distT="0" distB="0" distL="114300" distR="114300" simplePos="0" relativeHeight="251660288" behindDoc="1" locked="0" layoutInCell="1" allowOverlap="1" wp14:anchorId="72F09B20" wp14:editId="5595FB62">
+            <wp:simplePos x="0" y="0"/>
+            <wp:positionH relativeFrom="column">
+              <wp:posOffset>883920</wp:posOffset>
+            </wp:positionH>
+            <wp:positionV relativeFrom="paragraph">
+              <wp:posOffset>305435</wp:posOffset>
+            </wp:positionV>
+            <wp:extent cx="3888740" cy="2646680"/>
+            <wp:effectExtent l="0" t="0" r="0" b="1270"/>
+            <wp:wrapTight wrapText="bothSides">
+              <wp:wrapPolygon edited="0">
+                <wp:start x="0" y="0"/>
+                <wp:lineTo x="0" y="21455"/>
+                <wp:lineTo x="21480" y="21455"/>
+                <wp:lineTo x="21480" y="0"/>
+                <wp:lineTo x="0" y="0"/>
+              </wp:wrapPolygon>
+            </wp:wrapTight>
+            <wp:docPr id="9" name="Picture 9" descr="Diagram&#10;&#10;Description automatically generated"/>
+            <wp:cNvGraphicFramePr>
+              <a:graphicFrameLocks xmlns:a="http://schemas.openxmlformats.org/drawingml/2006/main" noChangeAspect="1"/>
+            </wp:cNvGraphicFramePr>
+            <a:graphic xmlns:a="http://schemas.openxmlformats.org/drawingml/2006/main">
+              <a:graphicData uri="http://schemas.openxmlformats.org/drawingml/2006/picture">
+                <pic:pic xmlns:pic="http://schemas.openxmlformats.org/drawingml/2006/picture">
+                  <pic:nvPicPr>
+                    <pic:cNvPr id="9" name="Picture 9" descr="Diagram&#10;&#10;Description automatically generated"/>
+                    <pic:cNvPicPr/>
+                  </pic:nvPicPr>
+                  <pic:blipFill>
+                    <a:blip r:embed="rId14" cstate="print">
+                      <a:extLst>
+                        <a:ext uri="{28A0092B-C50C-407E-A947-70E740481C1C}">
+                          <a14:useLocalDpi xmlns:a14="http://schemas.microsoft.com/office/drawing/2010/main" val="0"/>
+                        </a:ext>
+                      </a:extLst>
+                    </a:blip>
+                    <a:stretch>
+                      <a:fillRect/>
+                    </a:stretch>
+                  </pic:blipFill>
+                  <pic:spPr>
+                    <a:xfrm>
+                      <a:off x="0" y="0"/>
+                      <a:ext cx="3888740" cy="2646680"/>
+                    </a:xfrm>
+                    <a:prstGeom prst="rect">
+                      <a:avLst/>
+                    </a:prstGeom>
+                  </pic:spPr>
+                </pic:pic>
+              </a:graphicData>
+            </a:graphic>
+            <wp14:sizeRelH relativeFrom="margin">
+              <wp14:pctWidth>0</wp14:pctWidth>
+            </wp14:sizeRelH>
+            <wp14:sizeRelV relativeFrom="margin">
+              <wp14:pctHeight>0</wp14:pctHeight>
+            </wp14:sizeRelV>
+          </wp:anchor>
+        </w:drawing>
+      </w:r>
+      <w:r>
+        <w:rPr>
           <w:rFonts w:ascii="David" w:hAnsi="David" w:cs="David"/>
           <w:b/>
           <w:bCs/>
@@ -2966,8 +4248,8 @@
       </w:pPr>
     </w:p>
     <w:sectPr>
-      <w:headerReference w:type="default" r:id="rId13"/>
-      <w:footerReference w:type="default" r:id="rId14"/>
+      <w:headerReference w:type="default" r:id="rId15"/>
+      <w:footerReference w:type="default" r:id="rId16"/>
       <w:pgSz w:w="11906" w:h="16838"/>
       <w:pgMar w:top="825" w:right="1800" w:bottom="426" w:left="1800" w:header="142" w:footer="271" w:gutter="0"/>
       <w:cols w:space="708"/>

</xml_diff>